<commit_message>
Merge with branch rpcdds_restful.
</commit_message>
<xml_diff>
--- a/rpcdds/doc/DDS Client-Server - Detailed Design.docx
+++ b/rpcdds/doc/DDS Client-Server - Detailed Design.docx
@@ -16,27 +16,609 @@
         </w:rPr>
         <w:t>RPC4DDS</w:t>
       </w:r>
+      <w:r>
+        <w:rPr>
+          <w:lang w:val="en-US"/>
+        </w:rPr>
+        <w:t xml:space="preserve"> - </w:t>
+      </w:r>
+      <w:r>
+        <w:rPr>
+          <w:lang w:val="en-US"/>
+        </w:rPr>
+        <w:t>DETAILED DESIGN</w:t>
+      </w:r>
     </w:p>
     <w:p>
       <w:pPr>
-        <w:pStyle w:val="Ttulo"/>
-        <w:jc w:val="center"/>
-        <w:rPr>
-          <w:lang w:val="en-US"/>
-        </w:rPr>
-      </w:pPr>
-      <w:r>
-        <w:rPr>
-          <w:lang w:val="en-US"/>
-        </w:rPr>
-        <w:t xml:space="preserve">DETAILED </w:t>
-      </w:r>
-      <w:r>
-        <w:rPr>
-          <w:lang w:val="en-US"/>
-        </w:rPr>
-        <w:t>DESIGN</w:t>
-      </w:r>
+        <w:rPr>
+          <w:lang w:val="en-US"/>
+        </w:rPr>
+      </w:pPr>
+    </w:p>
+    <w:tbl>
+      <w:tblPr>
+        <w:tblpPr w:leftFromText="141" w:rightFromText="141" w:vertAnchor="text" w:horzAnchor="margin" w:tblpXSpec="center" w:tblpY="37"/>
+        <w:tblW w:w="10063" w:type="dxa"/>
+        <w:tblBorders>
+          <w:top w:val="single" w:sz="12" w:space="0" w:color="999999"/>
+          <w:bottom w:val="single" w:sz="12" w:space="0" w:color="999999"/>
+        </w:tblBorders>
+        <w:tblLook w:val="0000"/>
+      </w:tblPr>
+      <w:tblGrid>
+        <w:gridCol w:w="2038"/>
+        <w:gridCol w:w="8025"/>
+      </w:tblGrid>
+      <w:tr>
+        <w:trPr>
+          <w:trHeight w:hRule="exact" w:val="340"/>
+        </w:trPr>
+        <w:tc>
+          <w:tcPr>
+            <w:tcW w:w="10063" w:type="dxa"/>
+            <w:gridSpan w:val="2"/>
+            <w:tcBorders>
+              <w:top w:val="single" w:sz="12" w:space="0" w:color="999999"/>
+              <w:left w:val="nil"/>
+              <w:bottom w:val="single" w:sz="12" w:space="0" w:color="999999"/>
+              <w:right w:val="nil"/>
+            </w:tcBorders>
+          </w:tcPr>
+          <w:p>
+            <w:pPr>
+              <w:pStyle w:val="DocumentInfoTableCell"/>
+              <w:jc w:val="center"/>
+              <w:rPr>
+                <w:rFonts w:ascii="Helvetica" w:hAnsi="Helvetica" w:cs="Times"/>
+                <w:spacing w:val="60"/>
+              </w:rPr>
+            </w:pPr>
+            <w:r>
+              <w:rPr>
+                <w:rFonts w:ascii="Helvetica" w:hAnsi="Helvetica" w:cs="Times"/>
+                <w:spacing w:val="60"/>
+              </w:rPr>
+              <w:t>DOCUMENT INFORMATION</w:t>
+            </w:r>
+          </w:p>
+        </w:tc>
+      </w:tr>
+      <w:tr>
+        <w:trPr>
+          <w:trHeight w:hRule="exact" w:val="340"/>
+        </w:trPr>
+        <w:tc>
+          <w:tcPr>
+            <w:tcW w:w="2038" w:type="dxa"/>
+            <w:tcBorders>
+              <w:top w:val="single" w:sz="12" w:space="0" w:color="999999"/>
+              <w:left w:val="nil"/>
+              <w:bottom w:val="single" w:sz="6" w:space="0" w:color="999999"/>
+              <w:right w:val="single" w:sz="6" w:space="0" w:color="auto"/>
+            </w:tcBorders>
+          </w:tcPr>
+          <w:p>
+            <w:pPr>
+              <w:pStyle w:val="DocumentInfoTableCell"/>
+            </w:pPr>
+            <w:r>
+              <w:t>Name</w:t>
+            </w:r>
+          </w:p>
+        </w:tc>
+        <w:tc>
+          <w:tcPr>
+            <w:tcW w:w="8025" w:type="dxa"/>
+            <w:tcBorders>
+              <w:top w:val="single" w:sz="12" w:space="0" w:color="999999"/>
+              <w:left w:val="single" w:sz="6" w:space="0" w:color="auto"/>
+              <w:bottom w:val="single" w:sz="6" w:space="0" w:color="999999"/>
+              <w:right w:val="nil"/>
+            </w:tcBorders>
+          </w:tcPr>
+          <w:p>
+            <w:pPr>
+              <w:pStyle w:val="DocumentInfoTableCell"/>
+            </w:pPr>
+            <w:r>
+              <w:t>RPC4DDS – Detailed design</w:t>
+            </w:r>
+          </w:p>
+        </w:tc>
+      </w:tr>
+      <w:tr>
+        <w:trPr>
+          <w:trHeight w:hRule="exact" w:val="340"/>
+        </w:trPr>
+        <w:tc>
+          <w:tcPr>
+            <w:tcW w:w="2038" w:type="dxa"/>
+            <w:tcBorders>
+              <w:top w:val="single" w:sz="6" w:space="0" w:color="999999"/>
+              <w:left w:val="nil"/>
+              <w:bottom w:val="single" w:sz="6" w:space="0" w:color="999999"/>
+              <w:right w:val="single" w:sz="4" w:space="0" w:color="auto"/>
+            </w:tcBorders>
+          </w:tcPr>
+          <w:p>
+            <w:pPr>
+              <w:pStyle w:val="DocumentInfoTableCell"/>
+            </w:pPr>
+            <w:r>
+              <w:t>Product</w:t>
+            </w:r>
+          </w:p>
+        </w:tc>
+        <w:tc>
+          <w:tcPr>
+            <w:tcW w:w="8025" w:type="dxa"/>
+            <w:tcBorders>
+              <w:top w:val="single" w:sz="6" w:space="0" w:color="999999"/>
+              <w:left w:val="single" w:sz="4" w:space="0" w:color="auto"/>
+              <w:bottom w:val="single" w:sz="6" w:space="0" w:color="999999"/>
+              <w:right w:val="nil"/>
+            </w:tcBorders>
+          </w:tcPr>
+          <w:p>
+            <w:pPr>
+              <w:pStyle w:val="ReferenceHeader"/>
+            </w:pPr>
+            <w:r>
+              <w:t>Documentation</w:t>
+            </w:r>
+          </w:p>
+        </w:tc>
+      </w:tr>
+      <w:tr>
+        <w:trPr>
+          <w:trHeight w:hRule="exact" w:val="340"/>
+        </w:trPr>
+        <w:tc>
+          <w:tcPr>
+            <w:tcW w:w="2038" w:type="dxa"/>
+            <w:tcBorders>
+              <w:top w:val="single" w:sz="6" w:space="0" w:color="999999"/>
+              <w:left w:val="nil"/>
+              <w:bottom w:val="single" w:sz="6" w:space="0" w:color="999999"/>
+              <w:right w:val="single" w:sz="4" w:space="0" w:color="auto"/>
+            </w:tcBorders>
+          </w:tcPr>
+          <w:p>
+            <w:pPr>
+              <w:pStyle w:val="DocumentInfoTableCell"/>
+            </w:pPr>
+            <w:r>
+              <w:t>Author</w:t>
+            </w:r>
+          </w:p>
+        </w:tc>
+        <w:tc>
+          <w:tcPr>
+            <w:tcW w:w="8025" w:type="dxa"/>
+            <w:tcBorders>
+              <w:top w:val="single" w:sz="6" w:space="0" w:color="999999"/>
+              <w:left w:val="single" w:sz="4" w:space="0" w:color="auto"/>
+              <w:bottom w:val="single" w:sz="6" w:space="0" w:color="999999"/>
+              <w:right w:val="nil"/>
+            </w:tcBorders>
+          </w:tcPr>
+          <w:p>
+            <w:pPr>
+              <w:pStyle w:val="DocumentInfoTableCell"/>
+            </w:pPr>
+            <w:r>
+              <w:t>Ricardo González</w:t>
+            </w:r>
+          </w:p>
+        </w:tc>
+      </w:tr>
+      <w:tr>
+        <w:trPr>
+          <w:trHeight w:hRule="exact" w:val="340"/>
+        </w:trPr>
+        <w:tc>
+          <w:tcPr>
+            <w:tcW w:w="2038" w:type="dxa"/>
+            <w:tcBorders>
+              <w:top w:val="single" w:sz="6" w:space="0" w:color="999999"/>
+              <w:left w:val="nil"/>
+              <w:bottom w:val="single" w:sz="6" w:space="0" w:color="999999"/>
+              <w:right w:val="single" w:sz="4" w:space="0" w:color="auto"/>
+            </w:tcBorders>
+          </w:tcPr>
+          <w:p>
+            <w:pPr>
+              <w:pStyle w:val="DocumentInfoTableCell"/>
+            </w:pPr>
+            <w:r>
+              <w:t>Distribution</w:t>
+            </w:r>
+          </w:p>
+        </w:tc>
+        <w:tc>
+          <w:tcPr>
+            <w:tcW w:w="8025" w:type="dxa"/>
+            <w:tcBorders>
+              <w:top w:val="single" w:sz="6" w:space="0" w:color="999999"/>
+              <w:left w:val="single" w:sz="4" w:space="0" w:color="auto"/>
+              <w:bottom w:val="single" w:sz="6" w:space="0" w:color="999999"/>
+              <w:right w:val="nil"/>
+            </w:tcBorders>
+          </w:tcPr>
+          <w:p>
+            <w:pPr>
+              <w:pStyle w:val="DocumentInfoTableCell"/>
+            </w:pPr>
+            <w:r>
+              <w:t>Internal</w:t>
+            </w:r>
+          </w:p>
+        </w:tc>
+      </w:tr>
+      <w:tr>
+        <w:trPr>
+          <w:trHeight w:hRule="exact" w:val="340"/>
+        </w:trPr>
+        <w:tc>
+          <w:tcPr>
+            <w:tcW w:w="2038" w:type="dxa"/>
+            <w:tcBorders>
+              <w:top w:val="single" w:sz="6" w:space="0" w:color="999999"/>
+              <w:left w:val="nil"/>
+              <w:bottom w:val="single" w:sz="6" w:space="0" w:color="999999"/>
+              <w:right w:val="single" w:sz="4" w:space="0" w:color="auto"/>
+            </w:tcBorders>
+          </w:tcPr>
+          <w:p>
+            <w:pPr>
+              <w:pStyle w:val="DocumentInfoTableCell"/>
+            </w:pPr>
+            <w:r>
+              <w:t>Version</w:t>
+            </w:r>
+          </w:p>
+        </w:tc>
+        <w:tc>
+          <w:tcPr>
+            <w:tcW w:w="8025" w:type="dxa"/>
+            <w:tcBorders>
+              <w:top w:val="single" w:sz="6" w:space="0" w:color="999999"/>
+              <w:left w:val="single" w:sz="4" w:space="0" w:color="auto"/>
+              <w:bottom w:val="single" w:sz="6" w:space="0" w:color="999999"/>
+              <w:right w:val="nil"/>
+            </w:tcBorders>
+          </w:tcPr>
+          <w:p>
+            <w:pPr>
+              <w:pStyle w:val="DocumentInfoTableCell"/>
+            </w:pPr>
+            <w:r>
+              <w:t>1</w:t>
+            </w:r>
+            <w:r>
+              <w:t>.0</w:t>
+            </w:r>
+          </w:p>
+        </w:tc>
+      </w:tr>
+      <w:tr>
+        <w:trPr>
+          <w:trHeight w:hRule="exact" w:val="340"/>
+        </w:trPr>
+        <w:tc>
+          <w:tcPr>
+            <w:tcW w:w="2038" w:type="dxa"/>
+            <w:tcBorders>
+              <w:top w:val="single" w:sz="6" w:space="0" w:color="999999"/>
+              <w:left w:val="nil"/>
+              <w:bottom w:val="single" w:sz="6" w:space="0" w:color="999999"/>
+              <w:right w:val="single" w:sz="4" w:space="0" w:color="auto"/>
+            </w:tcBorders>
+          </w:tcPr>
+          <w:p>
+            <w:pPr>
+              <w:pStyle w:val="DocumentInfoTableCell"/>
+            </w:pPr>
+            <w:r>
+              <w:t>Date</w:t>
+            </w:r>
+          </w:p>
+        </w:tc>
+        <w:tc>
+          <w:tcPr>
+            <w:tcW w:w="8025" w:type="dxa"/>
+            <w:tcBorders>
+              <w:top w:val="single" w:sz="6" w:space="0" w:color="999999"/>
+              <w:left w:val="single" w:sz="4" w:space="0" w:color="auto"/>
+              <w:bottom w:val="single" w:sz="6" w:space="0" w:color="999999"/>
+              <w:right w:val="nil"/>
+            </w:tcBorders>
+          </w:tcPr>
+          <w:p>
+            <w:pPr>
+              <w:pStyle w:val="DocumentInfoTableCell"/>
+            </w:pPr>
+            <w:r>
+              <w:t>3</w:t>
+            </w:r>
+            <w:r>
+              <w:rPr>
+                <w:vertAlign w:val="superscript"/>
+              </w:rPr>
+              <w:t>rd</w:t>
+            </w:r>
+            <w:r>
+              <w:t xml:space="preserve"> </w:t>
+            </w:r>
+            <w:r>
+              <w:fldChar w:fldCharType="begin"/>
+            </w:r>
+            <w:r>
+              <w:instrText xml:space="preserve"> DATE  \@ "MMMM yyyy"  \* MERGEFORMAT </w:instrText>
+            </w:r>
+            <w:r>
+              <w:fldChar w:fldCharType="separate"/>
+            </w:r>
+            <w:r>
+              <w:rPr>
+                <w:noProof/>
+              </w:rPr>
+              <w:t>October 2012</w:t>
+            </w:r>
+            <w:r>
+              <w:fldChar w:fldCharType="end"/>
+            </w:r>
+            <w:r>
+              <w:t xml:space="preserve"> </w:t>
+            </w:r>
+          </w:p>
+        </w:tc>
+      </w:tr>
+      <w:tr>
+        <w:trPr>
+          <w:trHeight w:hRule="exact" w:val="340"/>
+        </w:trPr>
+        <w:tc>
+          <w:tcPr>
+            <w:tcW w:w="2038" w:type="dxa"/>
+            <w:tcBorders>
+              <w:top w:val="single" w:sz="6" w:space="0" w:color="999999"/>
+              <w:left w:val="nil"/>
+              <w:bottom w:val="single" w:sz="6" w:space="0" w:color="999999"/>
+              <w:right w:val="single" w:sz="4" w:space="0" w:color="auto"/>
+            </w:tcBorders>
+          </w:tcPr>
+          <w:p>
+            <w:pPr>
+              <w:pStyle w:val="DocumentInfoTableCell"/>
+            </w:pPr>
+            <w:r>
+              <w:t>Status</w:t>
+            </w:r>
+          </w:p>
+        </w:tc>
+        <w:tc>
+          <w:tcPr>
+            <w:tcW w:w="8025" w:type="dxa"/>
+            <w:tcBorders>
+              <w:top w:val="single" w:sz="6" w:space="0" w:color="999999"/>
+              <w:left w:val="single" w:sz="4" w:space="0" w:color="auto"/>
+              <w:bottom w:val="single" w:sz="6" w:space="0" w:color="999999"/>
+              <w:right w:val="nil"/>
+            </w:tcBorders>
+          </w:tcPr>
+          <w:p>
+            <w:pPr>
+              <w:pStyle w:val="DocumentInfoTableCell"/>
+            </w:pPr>
+            <w:r>
+              <w:t>Draft</w:t>
+            </w:r>
+          </w:p>
+        </w:tc>
+      </w:tr>
+      <w:tr>
+        <w:trPr>
+          <w:trHeight w:hRule="exact" w:val="340"/>
+        </w:trPr>
+        <w:tc>
+          <w:tcPr>
+            <w:tcW w:w="2038" w:type="dxa"/>
+            <w:tcBorders>
+              <w:top w:val="single" w:sz="6" w:space="0" w:color="999999"/>
+              <w:left w:val="nil"/>
+              <w:bottom w:val="single" w:sz="6" w:space="0" w:color="999999"/>
+              <w:right w:val="single" w:sz="4" w:space="0" w:color="auto"/>
+            </w:tcBorders>
+          </w:tcPr>
+          <w:p>
+            <w:pPr>
+              <w:pStyle w:val="DocumentInfoTableCell"/>
+            </w:pPr>
+            <w:r>
+              <w:t>Contact</w:t>
+            </w:r>
+          </w:p>
+        </w:tc>
+        <w:tc>
+          <w:tcPr>
+            <w:tcW w:w="8025" w:type="dxa"/>
+            <w:tcBorders>
+              <w:top w:val="single" w:sz="6" w:space="0" w:color="999999"/>
+              <w:left w:val="single" w:sz="4" w:space="0" w:color="auto"/>
+              <w:bottom w:val="single" w:sz="6" w:space="0" w:color="999999"/>
+              <w:right w:val="nil"/>
+            </w:tcBorders>
+          </w:tcPr>
+          <w:p>
+            <w:pPr>
+              <w:pStyle w:val="DocumentInfoTableCell"/>
+              <w:rPr>
+                <w:rStyle w:val="Hipervnculo"/>
+              </w:rPr>
+            </w:pPr>
+            <w:r>
+              <w:rPr>
+                <w:rStyle w:val="Hipervnculo"/>
+              </w:rPr>
+              <w:t>ricardogonzalez@eprosima.com</w:t>
+            </w:r>
+          </w:p>
+        </w:tc>
+      </w:tr>
+      <w:tr>
+        <w:trPr>
+          <w:trHeight w:hRule="exact" w:val="340"/>
+        </w:trPr>
+        <w:tc>
+          <w:tcPr>
+            <w:tcW w:w="2038" w:type="dxa"/>
+            <w:tcBorders>
+              <w:top w:val="single" w:sz="6" w:space="0" w:color="999999"/>
+              <w:left w:val="nil"/>
+              <w:bottom w:val="single" w:sz="12" w:space="0" w:color="999999"/>
+              <w:right w:val="single" w:sz="4" w:space="0" w:color="auto"/>
+            </w:tcBorders>
+          </w:tcPr>
+          <w:p>
+            <w:pPr>
+              <w:pStyle w:val="DocumentInfoTableCell"/>
+            </w:pPr>
+            <w:r>
+              <w:t>Document Code</w:t>
+            </w:r>
+          </w:p>
+        </w:tc>
+        <w:tc>
+          <w:tcPr>
+            <w:tcW w:w="8025" w:type="dxa"/>
+            <w:tcBorders>
+              <w:top w:val="single" w:sz="6" w:space="0" w:color="999999"/>
+              <w:left w:val="single" w:sz="4" w:space="0" w:color="auto"/>
+              <w:bottom w:val="single" w:sz="12" w:space="0" w:color="999999"/>
+              <w:right w:val="nil"/>
+            </w:tcBorders>
+          </w:tcPr>
+          <w:p>
+            <w:pPr>
+              <w:pStyle w:val="DocumentInfoTableCell"/>
+            </w:pPr>
+          </w:p>
+        </w:tc>
+      </w:tr>
+    </w:tbl>
+    <w:p>
+      <w:pPr>
+        <w:rPr>
+          <w:lang w:val="en-US"/>
+        </w:rPr>
+      </w:pPr>
+    </w:p>
+    <w:p>
+      <w:pPr>
+        <w:rPr>
+          <w:lang w:val="en-US"/>
+        </w:rPr>
+      </w:pPr>
+    </w:p>
+    <w:p>
+      <w:pPr>
+        <w:rPr>
+          <w:lang w:val="en-US"/>
+        </w:rPr>
+      </w:pPr>
+    </w:p>
+    <w:p>
+      <w:pPr>
+        <w:rPr>
+          <w:lang w:val="en-US"/>
+        </w:rPr>
+      </w:pPr>
+    </w:p>
+    <w:p>
+      <w:pPr>
+        <w:rPr>
+          <w:lang w:val="en-US"/>
+        </w:rPr>
+      </w:pPr>
+    </w:p>
+    <w:p>
+      <w:pPr>
+        <w:rPr>
+          <w:lang w:val="en-US"/>
+        </w:rPr>
+      </w:pPr>
+    </w:p>
+    <w:p>
+      <w:pPr>
+        <w:rPr>
+          <w:lang w:val="en-US"/>
+        </w:rPr>
+      </w:pPr>
+    </w:p>
+    <w:p>
+      <w:pPr>
+        <w:rPr>
+          <w:lang w:val="en-US"/>
+        </w:rPr>
+      </w:pPr>
+    </w:p>
+    <w:p>
+      <w:pPr>
+        <w:rPr>
+          <w:lang w:val="en-US"/>
+        </w:rPr>
+      </w:pPr>
+    </w:p>
+    <w:p>
+      <w:pPr>
+        <w:rPr>
+          <w:lang w:val="en-US"/>
+        </w:rPr>
+      </w:pPr>
+    </w:p>
+    <w:p>
+      <w:pPr>
+        <w:rPr>
+          <w:lang w:val="en-US"/>
+        </w:rPr>
+      </w:pPr>
+    </w:p>
+    <w:p>
+      <w:pPr>
+        <w:rPr>
+          <w:lang w:val="en-US"/>
+        </w:rPr>
+      </w:pPr>
+    </w:p>
+    <w:p>
+      <w:pPr>
+        <w:rPr>
+          <w:lang w:val="en-US"/>
+        </w:rPr>
+      </w:pPr>
+    </w:p>
+    <w:p>
+      <w:pPr>
+        <w:rPr>
+          <w:lang w:val="en-US"/>
+        </w:rPr>
+      </w:pPr>
+    </w:p>
+    <w:p>
+      <w:pPr>
+        <w:rPr>
+          <w:lang w:val="en-US"/>
+        </w:rPr>
+      </w:pPr>
+    </w:p>
+    <w:p>
+      <w:pPr>
+        <w:rPr>
+          <w:lang w:val="en-US"/>
+        </w:rPr>
+      </w:pPr>
     </w:p>
     <w:sdt>
       <w:sdtPr>
@@ -2303,38 +2885,179 @@
           <w:lang w:val="en-US"/>
         </w:rPr>
       </w:pPr>
-      <w:bookmarkStart w:id="0" w:name="_Toc329782669"/>
-      <w:r>
-        <w:rPr>
-          <w:lang w:val="en-US"/>
-        </w:rPr>
-        <w:t>I</w:t>
-      </w:r>
-      <w:r>
-        <w:rPr>
-          <w:lang w:val="en-US"/>
-        </w:rPr>
-        <w:t>ntroduction</w:t>
+      <w:r>
+        <w:rPr>
+          <w:lang w:val="en-US"/>
+        </w:rPr>
+        <w:lastRenderedPageBreak/>
+        <w:t>Introduction</w:t>
+      </w:r>
+    </w:p>
+    <w:p>
+      <w:pPr>
+        <w:pStyle w:val="Ttulo2"/>
+        <w:rPr>
+          <w:lang w:val="en-US"/>
+        </w:rPr>
+      </w:pPr>
+      <w:bookmarkStart w:id="0" w:name="_Toc329782670"/>
+      <w:r>
+        <w:t>Target</w:t>
       </w:r>
       <w:bookmarkEnd w:id="0"/>
     </w:p>
     <w:p>
       <w:pPr>
+        <w:rPr>
+          <w:lang w:val="en-US"/>
+        </w:rPr>
+      </w:pPr>
+      <w:r>
+        <w:rPr>
+          <w:lang w:val="en-US"/>
+        </w:rPr>
+        <w:t xml:space="preserve">The purpose of this document is the </w:t>
+      </w:r>
+      <w:r>
+        <w:rPr>
+          <w:lang w:val="en-US"/>
+        </w:rPr>
+        <w:t>design of</w:t>
+      </w:r>
+      <w:r>
+        <w:rPr>
+          <w:lang w:val="en-US"/>
+        </w:rPr>
+        <w:t xml:space="preserve"> RPC framework</w:t>
+      </w:r>
+      <w:r>
+        <w:rPr>
+          <w:lang w:val="en-US"/>
+        </w:rPr>
+        <w:t xml:space="preserve"> </w:t>
+      </w:r>
+      <w:r>
+        <w:rPr>
+          <w:lang w:val="en-US"/>
+        </w:rPr>
+        <w:t xml:space="preserve">that uses the standard </w:t>
+      </w:r>
+      <w:r>
+        <w:rPr>
+          <w:lang w:val="en-US"/>
+        </w:rPr>
+        <w:t xml:space="preserve">DDS </w:t>
+      </w:r>
+      <w:r>
+        <w:rPr>
+          <w:lang w:val="en-US"/>
+        </w:rPr>
+        <w:t>for communications</w:t>
+      </w:r>
+      <w:r>
+        <w:rPr>
+          <w:lang w:val="en-US"/>
+        </w:rPr>
+        <w:t xml:space="preserve">. </w:t>
+      </w:r>
+      <w:r>
+        <w:rPr>
+          <w:lang w:val="en-US"/>
+        </w:rPr>
+        <w:t>This projec</w:t>
+      </w:r>
+      <w:r>
+        <w:rPr>
+          <w:lang w:val="en-US"/>
+        </w:rPr>
+        <w:t>t tries to give</w:t>
+      </w:r>
+      <w:r>
+        <w:rPr>
+          <w:lang w:val="en-US"/>
+        </w:rPr>
+        <w:t xml:space="preserve"> the possibility of use a DDS middleware as</w:t>
+      </w:r>
+      <w:r>
+        <w:rPr>
+          <w:lang w:val="en-US"/>
+        </w:rPr>
+        <w:t xml:space="preserve"> a client/se</w:t>
+      </w:r>
+      <w:r>
+        <w:rPr>
+          <w:lang w:val="en-US"/>
+        </w:rPr>
+        <w:t>rver application. A user is</w:t>
+      </w:r>
+      <w:r>
+        <w:rPr>
+          <w:lang w:val="en-US"/>
+        </w:rPr>
+        <w:t xml:space="preserve"> able to create client applications which can execute </w:t>
+      </w:r>
+      <w:r>
+        <w:rPr>
+          <w:lang w:val="en-US"/>
+        </w:rPr>
+        <w:t xml:space="preserve">services exposed in </w:t>
+      </w:r>
+      <w:r>
+        <w:rPr>
+          <w:lang w:val="en-US"/>
+        </w:rPr>
+        <w:t>a remote server, all this over</w:t>
+      </w:r>
+      <w:r>
+        <w:rPr>
+          <w:lang w:val="en-US"/>
+        </w:rPr>
+        <w:t xml:space="preserve"> a</w:t>
+      </w:r>
+      <w:r>
+        <w:rPr>
+          <w:lang w:val="en-US"/>
+        </w:rPr>
+        <w:t xml:space="preserve"> DDS </w:t>
+      </w:r>
+      <w:r>
+        <w:rPr>
+          <w:lang w:val="en-US"/>
+        </w:rPr>
+        <w:t xml:space="preserve">middleware </w:t>
+      </w:r>
+      <w:r>
+        <w:rPr>
+          <w:lang w:val="en-US"/>
+        </w:rPr>
+        <w:t>at</w:t>
+      </w:r>
+      <w:r>
+        <w:rPr>
+          <w:lang w:val="en-US"/>
+        </w:rPr>
+        <w:t xml:space="preserve"> low level.</w:t>
+      </w:r>
+      <w:r>
+        <w:rPr>
+          <w:lang w:val="en-US"/>
+        </w:rPr>
+        <w:t xml:space="preserve"> Also a user is able to create server applications which expose services that can be accessed by remote clients.</w:t>
+      </w:r>
+    </w:p>
+    <w:p>
+      <w:pPr>
         <w:pStyle w:val="Ttulo2"/>
-        <w:numPr>
-          <w:ilvl w:val="1"/>
-          <w:numId w:val="27"/>
-        </w:numPr>
-        <w:rPr>
-          <w:lang w:val="en-US"/>
-        </w:rPr>
-      </w:pPr>
-      <w:bookmarkStart w:id="1" w:name="_Toc329782670"/>
-      <w:r>
-        <w:rPr>
-          <w:lang w:val="en-US"/>
-        </w:rPr>
-        <w:t>Target</w:t>
+        <w:rPr>
+          <w:lang w:val="en-US"/>
+        </w:rPr>
+      </w:pPr>
+      <w:bookmarkStart w:id="1" w:name="_Toc329782671"/>
+      <w:r>
+        <w:rPr>
+          <w:lang w:val="en-US"/>
+        </w:rPr>
+        <w:t>Audience</w:t>
       </w:r>
       <w:bookmarkEnd w:id="1"/>
     </w:p>
@@ -2348,133 +3071,7 @@
         <w:rPr>
           <w:lang w:val="en-US"/>
         </w:rPr>
-        <w:t xml:space="preserve">The purpose of this document is the </w:t>
-      </w:r>
-      <w:r>
-        <w:rPr>
-          <w:lang w:val="en-US"/>
-        </w:rPr>
-        <w:t>design of</w:t>
-      </w:r>
-      <w:r>
-        <w:rPr>
-          <w:lang w:val="en-US"/>
-        </w:rPr>
-        <w:t xml:space="preserve"> RPC framework</w:t>
-      </w:r>
-      <w:r>
-        <w:rPr>
-          <w:lang w:val="en-US"/>
-        </w:rPr>
-        <w:t xml:space="preserve"> </w:t>
-      </w:r>
-      <w:r>
-        <w:rPr>
-          <w:lang w:val="en-US"/>
-        </w:rPr>
-        <w:t xml:space="preserve">that uses the standard </w:t>
-      </w:r>
-      <w:r>
-        <w:rPr>
-          <w:lang w:val="en-US"/>
-        </w:rPr>
-        <w:t xml:space="preserve">DDS </w:t>
-      </w:r>
-      <w:r>
-        <w:rPr>
-          <w:lang w:val="en-US"/>
-        </w:rPr>
-        <w:t>for communications</w:t>
-      </w:r>
-      <w:r>
-        <w:rPr>
-          <w:lang w:val="en-US"/>
-        </w:rPr>
-        <w:t xml:space="preserve">. </w:t>
-      </w:r>
-      <w:r>
-        <w:rPr>
-          <w:lang w:val="en-US"/>
-        </w:rPr>
-        <w:t>This projec</w:t>
-      </w:r>
-      <w:r>
-        <w:rPr>
-          <w:lang w:val="en-US"/>
-        </w:rPr>
-        <w:t>t tries to give</w:t>
-      </w:r>
-      <w:r>
-        <w:rPr>
-          <w:lang w:val="en-US"/>
-        </w:rPr>
-        <w:t xml:space="preserve"> the possibility of use a DDS middleware as</w:t>
-      </w:r>
-      <w:r>
-        <w:rPr>
-          <w:lang w:val="en-US"/>
-        </w:rPr>
-        <w:t xml:space="preserve"> a client/se</w:t>
-      </w:r>
-      <w:r>
-        <w:rPr>
-          <w:lang w:val="en-US"/>
-        </w:rPr>
-        <w:t>rver application. A user is</w:t>
-      </w:r>
-      <w:r>
-        <w:rPr>
-          <w:lang w:val="en-US"/>
-        </w:rPr>
-        <w:t xml:space="preserve"> able to create client applications which can execute </w:t>
-      </w:r>
-      <w:r>
-        <w:rPr>
-          <w:lang w:val="en-US"/>
-        </w:rPr>
-        <w:t xml:space="preserve">services exposed in </w:t>
-      </w:r>
-      <w:r>
-        <w:rPr>
-          <w:lang w:val="en-US"/>
-        </w:rPr>
-        <w:t>a remote server, all this over</w:t>
-      </w:r>
-      <w:r>
-        <w:rPr>
-          <w:lang w:val="en-US"/>
-        </w:rPr>
-        <w:t xml:space="preserve"> a</w:t>
-      </w:r>
-      <w:r>
-        <w:rPr>
-          <w:lang w:val="en-US"/>
-        </w:rPr>
-        <w:t xml:space="preserve"> DDS </w:t>
-      </w:r>
-      <w:r>
-        <w:rPr>
-          <w:lang w:val="en-US"/>
-        </w:rPr>
-        <w:t xml:space="preserve">middleware </w:t>
-      </w:r>
-      <w:r>
-        <w:rPr>
-          <w:lang w:val="en-US"/>
-        </w:rPr>
-        <w:t>at</w:t>
-      </w:r>
-      <w:r>
-        <w:rPr>
-          <w:lang w:val="en-US"/>
-        </w:rPr>
-        <w:t xml:space="preserve"> low level.</w:t>
-      </w:r>
-      <w:r>
-        <w:rPr>
-          <w:lang w:val="en-US"/>
-        </w:rPr>
-        <w:t xml:space="preserve"> Also a user is able to create server applications which expose services that can be accessed by remote clients.</w:t>
+        <w:t>This document has been written for the developers of this project.</w:t>
       </w:r>
     </w:p>
     <w:p>
@@ -2484,43 +3081,14 @@
           <w:lang w:val="en-US"/>
         </w:rPr>
       </w:pPr>
-      <w:bookmarkStart w:id="2" w:name="_Toc329782671"/>
-      <w:r>
-        <w:rPr>
-          <w:lang w:val="en-US"/>
-        </w:rPr>
-        <w:t>Audience</w:t>
+      <w:bookmarkStart w:id="2" w:name="_Toc329782672"/>
+      <w:r>
+        <w:rPr>
+          <w:lang w:val="en-US"/>
+        </w:rPr>
+        <w:t>Related documentation</w:t>
       </w:r>
       <w:bookmarkEnd w:id="2"/>
-    </w:p>
-    <w:p>
-      <w:pPr>
-        <w:rPr>
-          <w:lang w:val="en-US"/>
-        </w:rPr>
-      </w:pPr>
-      <w:r>
-        <w:rPr>
-          <w:lang w:val="en-US"/>
-        </w:rPr>
-        <w:t>This document has been written for the developers of this project.</w:t>
-      </w:r>
-    </w:p>
-    <w:p>
-      <w:pPr>
-        <w:pStyle w:val="Ttulo2"/>
-        <w:rPr>
-          <w:lang w:val="en-US"/>
-        </w:rPr>
-      </w:pPr>
-      <w:bookmarkStart w:id="3" w:name="_Toc329782672"/>
-      <w:r>
-        <w:rPr>
-          <w:lang w:val="en-US"/>
-        </w:rPr>
-        <w:t>Related documentation</w:t>
-      </w:r>
-      <w:bookmarkEnd w:id="3"/>
     </w:p>
     <w:p>
       <w:pPr>
@@ -2533,7 +3101,7 @@
           <w:lang w:val="en-US"/>
         </w:rPr>
       </w:pPr>
-      <w:bookmarkStart w:id="4" w:name="_Ref327528566"/>
+      <w:bookmarkStart w:id="3" w:name="_Ref327528566"/>
       <w:proofErr w:type="spellStart"/>
       <w:r>
         <w:rPr>
@@ -2548,7 +3116,7 @@
         </w:rPr>
         <w:t xml:space="preserve"> proposal about this project (eProsima_DDS-CS_Avanza_v1.doc)</w:t>
       </w:r>
-      <w:bookmarkEnd w:id="4"/>
+      <w:bookmarkEnd w:id="3"/>
     </w:p>
     <w:p>
       <w:pPr>
@@ -2575,14 +3143,14 @@
           <w:lang w:val="en-US"/>
         </w:rPr>
       </w:pPr>
-      <w:bookmarkStart w:id="5" w:name="_Toc329782673"/>
+      <w:bookmarkStart w:id="4" w:name="_Toc329782673"/>
       <w:r>
         <w:rPr>
           <w:lang w:val="en-US"/>
         </w:rPr>
         <w:t>Definitions and acronyms</w:t>
       </w:r>
-      <w:bookmarkEnd w:id="5"/>
+      <w:bookmarkEnd w:id="4"/>
     </w:p>
     <w:p>
       <w:pPr>
@@ -2691,14 +3259,14 @@
           <w:lang w:val="en-US"/>
         </w:rPr>
       </w:pPr>
-      <w:bookmarkStart w:id="6" w:name="_Toc329782674"/>
+      <w:bookmarkStart w:id="5" w:name="_Toc329782674"/>
       <w:r>
         <w:rPr>
           <w:lang w:val="en-US"/>
         </w:rPr>
         <w:t>Static structure model</w:t>
       </w:r>
-      <w:bookmarkEnd w:id="6"/>
+      <w:bookmarkEnd w:id="5"/>
     </w:p>
     <w:p>
       <w:pPr>
@@ -2794,7 +3362,7 @@
         <w:rPr>
           <w:lang w:val="en-US"/>
         </w:rPr>
-        <w:t>services</w:t>
+        <w:t>procedures</w:t>
       </w:r>
       <w:r>
         <w:rPr>
@@ -2899,7 +3467,6 @@
         <w:rPr>
           <w:lang w:val="en-US"/>
         </w:rPr>
-        <w:lastRenderedPageBreak/>
         <w:t>This</w:t>
       </w:r>
       <w:r>
@@ -2966,21 +3533,7 @@
         <w:rPr>
           <w:lang w:val="en-US"/>
         </w:rPr>
-        <w:t xml:space="preserve">IDL compiler: This tool reads </w:t>
-      </w:r>
-      <w:proofErr w:type="gramStart"/>
-      <w:r>
-        <w:rPr>
-          <w:lang w:val="en-US"/>
-        </w:rPr>
-        <w:t>a</w:t>
-      </w:r>
-      <w:proofErr w:type="gramEnd"/>
-      <w:r>
-        <w:rPr>
-          <w:lang w:val="en-US"/>
-        </w:rPr>
-        <w:t xml:space="preserve"> IDL file, where is defined the remote services, and generates the DDS data types and specific source code.</w:t>
+        <w:t>IDL compiler: This tool reads a IDL file, where is defined the remote services, and generates the DDS data types and specific source code.</w:t>
       </w:r>
     </w:p>
     <w:p>
@@ -2993,6 +3546,7 @@
         <w:rPr>
           <w:lang w:val="en-US"/>
         </w:rPr>
+        <w:lastRenderedPageBreak/>
         <w:t xml:space="preserve">This project is oriented to use standard DDS API and standard DDS types. The main supported DDS implementation is RTI DDS and the examples in this document are based in its naming. </w:t>
       </w:r>
       <w:proofErr w:type="spellStart"/>
@@ -3036,14 +3590,14 @@
         </w:rPr>
         <w:t xml:space="preserve"> </w:t>
       </w:r>
-      <w:bookmarkStart w:id="7" w:name="_Toc329782675"/>
+      <w:bookmarkStart w:id="6" w:name="_Toc329782675"/>
       <w:r>
         <w:rPr>
           <w:lang w:val="en-US"/>
         </w:rPr>
         <w:t>IDL compiler</w:t>
       </w:r>
-      <w:bookmarkEnd w:id="7"/>
+      <w:bookmarkEnd w:id="6"/>
     </w:p>
     <w:p>
       <w:pPr>
@@ -3338,7 +3892,6 @@
         </w:rPr>
       </w:pPr>
       <w:proofErr w:type="spellStart"/>
-      <w:proofErr w:type="gramStart"/>
       <w:r>
         <w:rPr>
           <w:i/>
@@ -3347,7 +3900,6 @@
         <w:t>oneway</w:t>
       </w:r>
       <w:proofErr w:type="spellEnd"/>
-      <w:proofErr w:type="gramEnd"/>
       <w:r>
         <w:rPr>
           <w:lang w:val="en-US"/>
@@ -3425,14 +3977,14 @@
           <w:lang w:val="en-US"/>
         </w:rPr>
       </w:pPr>
-      <w:bookmarkStart w:id="8" w:name="_Toc329782676"/>
+      <w:bookmarkStart w:id="7" w:name="_Toc329782676"/>
       <w:r>
         <w:rPr>
           <w:lang w:val="en-US"/>
         </w:rPr>
         <w:t>DDS types</w:t>
       </w:r>
-      <w:bookmarkEnd w:id="8"/>
+      <w:bookmarkEnd w:id="7"/>
     </w:p>
     <w:p>
       <w:pPr>
@@ -4296,6 +4848,7 @@
         <w:rPr>
           <w:lang w:val="en-US"/>
         </w:rPr>
+        <w:lastRenderedPageBreak/>
         <w:t>Also the tool transforms the output parameters of each function in a new DDS type</w:t>
       </w:r>
       <w:r>
@@ -4776,7 +5329,6 @@
         </w:rPr>
       </w:pPr>
       <w:proofErr w:type="spellStart"/>
-      <w:proofErr w:type="gramStart"/>
       <w:r>
         <w:rPr>
           <w:i/>
@@ -4785,7 +5337,6 @@
         <w:t>rtiddsgen</w:t>
       </w:r>
       <w:proofErr w:type="spellEnd"/>
-      <w:proofErr w:type="gramEnd"/>
       <w:r>
         <w:rPr>
           <w:i/>
@@ -7829,14 +8380,14 @@
           <w:lang w:val="en-US"/>
         </w:rPr>
       </w:pPr>
-      <w:bookmarkStart w:id="9" w:name="_Toc329782677"/>
+      <w:bookmarkStart w:id="8" w:name="_Toc329782677"/>
       <w:r>
         <w:rPr>
           <w:lang w:val="en-US"/>
         </w:rPr>
         <w:t>Client side</w:t>
       </w:r>
-      <w:bookmarkEnd w:id="9"/>
+      <w:bookmarkEnd w:id="8"/>
     </w:p>
     <w:p>
       <w:pPr>
@@ -8131,21 +8682,7 @@
         <w:rPr>
           <w:lang w:val="en-US"/>
         </w:rPr>
-        <w:t xml:space="preserve">For each remote procedure IDL compiler also generates a function member for the proxy that has </w:t>
-      </w:r>
-      <w:proofErr w:type="gramStart"/>
-      <w:r>
-        <w:rPr>
-          <w:lang w:val="en-US"/>
-        </w:rPr>
-        <w:t>a</w:t>
-      </w:r>
-      <w:proofErr w:type="gramEnd"/>
-      <w:r>
-        <w:rPr>
-          <w:lang w:val="en-US"/>
-        </w:rPr>
-        <w:t xml:space="preserve"> asynchronous behavior.</w:t>
+        <w:t>For each remote procedure IDL compiler also generates a function member for the proxy that has a asynchronous behavior.</w:t>
       </w:r>
     </w:p>
     <w:p>
@@ -8155,14 +8692,14 @@
           <w:lang w:val="en-US"/>
         </w:rPr>
       </w:pPr>
-      <w:bookmarkStart w:id="10" w:name="_Toc329782678"/>
+      <w:bookmarkStart w:id="9" w:name="_Toc329782678"/>
       <w:r>
         <w:rPr>
           <w:lang w:val="en-US"/>
         </w:rPr>
         <w:t>Server side</w:t>
       </w:r>
-      <w:bookmarkEnd w:id="10"/>
+      <w:bookmarkEnd w:id="9"/>
     </w:p>
     <w:p>
       <w:pPr>
@@ -8540,14 +9077,14 @@
           <w:lang w:val="en-US"/>
         </w:rPr>
       </w:pPr>
-      <w:bookmarkStart w:id="11" w:name="_Toc329782679"/>
+      <w:bookmarkStart w:id="10" w:name="_Toc329782679"/>
       <w:r>
         <w:rPr>
           <w:lang w:val="en-US"/>
         </w:rPr>
         <w:t>Project files</w:t>
       </w:r>
-      <w:bookmarkEnd w:id="11"/>
+      <w:bookmarkEnd w:id="10"/>
     </w:p>
     <w:p>
       <w:pPr>
@@ -8625,14 +9162,14 @@
           <w:lang w:val="en-US"/>
         </w:rPr>
       </w:pPr>
-      <w:bookmarkStart w:id="12" w:name="_Toc329782680"/>
+      <w:bookmarkStart w:id="11" w:name="_Toc329782680"/>
       <w:r>
         <w:rPr>
           <w:lang w:val="en-US"/>
         </w:rPr>
         <w:t>Client</w:t>
       </w:r>
-      <w:bookmarkEnd w:id="12"/>
+      <w:bookmarkEnd w:id="11"/>
     </w:p>
     <w:p>
       <w:pPr>
@@ -8926,7 +9463,6 @@
         </w:rPr>
         <w:t xml:space="preserve">. </w:t>
       </w:r>
-      <w:proofErr w:type="gramStart"/>
       <w:r>
         <w:rPr>
           <w:i/>
@@ -8941,7 +9477,6 @@
         </w:rPr>
         <w:t>unction1RequestUtils</w:t>
       </w:r>
-      <w:proofErr w:type="gramEnd"/>
       <w:r>
         <w:rPr>
           <w:lang w:val="en-US"/>
@@ -8960,7 +9495,6 @@
         </w:rPr>
         <w:t xml:space="preserve">. </w:t>
       </w:r>
-      <w:proofErr w:type="gramStart"/>
       <w:r>
         <w:rPr>
           <w:i/>
@@ -8975,7 +9509,6 @@
         </w:rPr>
         <w:t>unction1ReplyUtils</w:t>
       </w:r>
-      <w:proofErr w:type="gramEnd"/>
       <w:r>
         <w:rPr>
           <w:lang w:val="en-US"/>
@@ -9101,21 +9634,12 @@
         </w:rPr>
         <w:t xml:space="preserve"> This functionality is implemented in the function </w:t>
       </w:r>
-      <w:proofErr w:type="gramStart"/>
       <w:r>
         <w:rPr>
           <w:i/>
           <w:lang w:val="en-US"/>
         </w:rPr>
-        <w:t>extractTypeData(</w:t>
-      </w:r>
-      <w:proofErr w:type="gramEnd"/>
-      <w:r>
-        <w:rPr>
-          <w:i/>
-          <w:lang w:val="en-US"/>
-        </w:rPr>
-        <w:t>)</w:t>
+        <w:t>extractTypeData()</w:t>
       </w:r>
       <w:r>
         <w:rPr>
@@ -9221,14 +9745,12 @@
         </w:rPr>
         <w:t xml:space="preserve"> uses </w:t>
       </w:r>
-      <w:proofErr w:type="gramStart"/>
       <w:r>
         <w:rPr>
           <w:lang w:val="en-US"/>
         </w:rPr>
         <w:t>a</w:t>
       </w:r>
-      <w:proofErr w:type="gramEnd"/>
       <w:r>
         <w:rPr>
           <w:lang w:val="en-US"/>
@@ -9260,21 +9782,7 @@
         <w:rPr>
           <w:lang w:val="en-US"/>
         </w:rPr>
-        <w:t xml:space="preserve">that uses the UDP discovery of DDS. Both proxies </w:t>
-      </w:r>
-      <w:proofErr w:type="gramStart"/>
-      <w:r>
-        <w:rPr>
-          <w:lang w:val="en-US"/>
-        </w:rPr>
-        <w:t>inherits</w:t>
-      </w:r>
-      <w:proofErr w:type="gramEnd"/>
-      <w:r>
-        <w:rPr>
-          <w:lang w:val="en-US"/>
-        </w:rPr>
-        <w:t xml:space="preserve"> from the class </w:t>
+        <w:t xml:space="preserve">that uses the UDP discovery of DDS. Both proxies inherits from the class </w:t>
       </w:r>
       <w:r>
         <w:rPr>
@@ -9450,139 +9958,121 @@
         </w:rPr>
         <w:t xml:space="preserve">to create a filled type data with the input parameters using the function </w:t>
       </w:r>
-      <w:proofErr w:type="gramStart"/>
       <w:r>
         <w:rPr>
           <w:i/>
           <w:lang w:val="en-US"/>
         </w:rPr>
-        <w:t>createTypeData(</w:t>
-      </w:r>
-      <w:proofErr w:type="gramEnd"/>
+        <w:t>createTypeData()</w:t>
+      </w:r>
+      <w:r>
+        <w:rPr>
+          <w:lang w:val="en-US"/>
+        </w:rPr>
+        <w:t xml:space="preserve">. Then uses the function </w:t>
+      </w:r>
       <w:r>
         <w:rPr>
           <w:i/>
           <w:lang w:val="en-US"/>
         </w:rPr>
-        <w:t>)</w:t>
-      </w:r>
-      <w:r>
-        <w:rPr>
-          <w:lang w:val="en-US"/>
-        </w:rPr>
-        <w:t xml:space="preserve">. Then uses the function </w:t>
+        <w:t>execute</w:t>
       </w:r>
       <w:r>
         <w:rPr>
           <w:i/>
           <w:lang w:val="en-US"/>
         </w:rPr>
-        <w:t>execute</w:t>
+        <w:t xml:space="preserve"> </w:t>
       </w:r>
       <w:r>
         <w:rPr>
           <w:i/>
           <w:lang w:val="en-US"/>
         </w:rPr>
+        <w:t xml:space="preserve">() </w:t>
+      </w:r>
+      <w:r>
+        <w:rPr>
+          <w:lang w:val="en-US"/>
+        </w:rPr>
+        <w:t xml:space="preserve">to send the request type data. This function returns the reply type data and the </w:t>
+      </w:r>
+      <w:r>
+        <w:rPr>
+          <w:i/>
+          <w:lang w:val="en-US"/>
+        </w:rPr>
+        <w:t>Example1</w:t>
+      </w:r>
+      <w:r>
+        <w:rPr>
+          <w:i/>
+          <w:lang w:val="en-US"/>
+        </w:rPr>
+        <w:t>Proxy</w:t>
+      </w:r>
+      <w:r>
+        <w:rPr>
+          <w:i/>
+          <w:lang w:val="en-US"/>
+        </w:rPr>
         <w:t xml:space="preserve"> </w:t>
       </w:r>
       <w:r>
         <w:rPr>
+          <w:lang w:val="en-US"/>
+        </w:rPr>
+        <w:t xml:space="preserve">class uses the </w:t>
+      </w:r>
+      <w:r>
+        <w:rPr>
+          <w:lang w:val="en-US"/>
+        </w:rPr>
+        <w:t>*</w:t>
+      </w:r>
+      <w:proofErr w:type="spellStart"/>
+      <w:r>
+        <w:rPr>
           <w:i/>
           <w:lang w:val="en-US"/>
         </w:rPr>
-        <w:t xml:space="preserve">() </w:t>
-      </w:r>
-      <w:r>
-        <w:rPr>
-          <w:lang w:val="en-US"/>
-        </w:rPr>
-        <w:t xml:space="preserve">to send the request type data. This function returns the reply type data and the </w:t>
-      </w:r>
+        <w:t>ReplyUtils</w:t>
+      </w:r>
+      <w:proofErr w:type="spellEnd"/>
+      <w:r>
+        <w:rPr>
+          <w:lang w:val="en-US"/>
+        </w:rPr>
+        <w:t xml:space="preserve"> </w:t>
+      </w:r>
+      <w:r>
+        <w:rPr>
+          <w:lang w:val="en-US"/>
+        </w:rPr>
+        <w:t xml:space="preserve">class </w:t>
+      </w:r>
+      <w:r>
+        <w:rPr>
+          <w:lang w:val="en-US"/>
+        </w:rPr>
+        <w:t xml:space="preserve">to return the output parameters using the function </w:t>
+      </w:r>
+      <w:proofErr w:type="spellStart"/>
       <w:r>
         <w:rPr>
           <w:i/>
           <w:lang w:val="en-US"/>
         </w:rPr>
-        <w:t>Example1</w:t>
-      </w:r>
+        <w:t>extractTypeData</w:t>
+      </w:r>
+      <w:proofErr w:type="spellEnd"/>
       <w:r>
         <w:rPr>
           <w:i/>
           <w:lang w:val="en-US"/>
         </w:rPr>
-        <w:t>Proxy</w:t>
-      </w:r>
-      <w:r>
-        <w:rPr>
-          <w:i/>
-          <w:lang w:val="en-US"/>
-        </w:rPr>
-        <w:t xml:space="preserve"> </w:t>
-      </w:r>
-      <w:r>
-        <w:rPr>
-          <w:lang w:val="en-US"/>
-        </w:rPr>
-        <w:t xml:space="preserve">class uses the </w:t>
-      </w:r>
-      <w:r>
-        <w:rPr>
-          <w:lang w:val="en-US"/>
-        </w:rPr>
-        <w:t>*</w:t>
-      </w:r>
-      <w:proofErr w:type="spellStart"/>
-      <w:r>
-        <w:rPr>
-          <w:i/>
-          <w:lang w:val="en-US"/>
-        </w:rPr>
-        <w:t>ReplyUtils</w:t>
-      </w:r>
-      <w:proofErr w:type="spellEnd"/>
-      <w:r>
-        <w:rPr>
-          <w:lang w:val="en-US"/>
-        </w:rPr>
-        <w:t xml:space="preserve"> </w:t>
-      </w:r>
-      <w:r>
-        <w:rPr>
-          <w:lang w:val="en-US"/>
-        </w:rPr>
-        <w:t xml:space="preserve">class </w:t>
-      </w:r>
-      <w:r>
-        <w:rPr>
-          <w:lang w:val="en-US"/>
-        </w:rPr>
-        <w:t xml:space="preserve">to return the output parameters using the function </w:t>
-      </w:r>
-      <w:proofErr w:type="spellStart"/>
-      <w:proofErr w:type="gramStart"/>
-      <w:r>
-        <w:rPr>
-          <w:i/>
-          <w:lang w:val="en-US"/>
-        </w:rPr>
-        <w:t>extractTypeData</w:t>
-      </w:r>
-      <w:proofErr w:type="spellEnd"/>
-      <w:r>
-        <w:rPr>
-          <w:i/>
-          <w:lang w:val="en-US"/>
-        </w:rPr>
-        <w:t>(</w:t>
-      </w:r>
-      <w:proofErr w:type="gramEnd"/>
-      <w:r>
-        <w:rPr>
-          <w:i/>
-          <w:lang w:val="en-US"/>
-        </w:rPr>
-        <w:t>)</w:t>
+        <w:t>()</w:t>
       </w:r>
       <w:r>
         <w:rPr>
@@ -9634,21 +10124,7 @@
         <w:rPr>
           <w:lang w:val="en-US"/>
         </w:rPr>
-        <w:t xml:space="preserve">class. When this class is created, </w:t>
-      </w:r>
-      <w:proofErr w:type="gramStart"/>
-      <w:r>
-        <w:rPr>
-          <w:lang w:val="en-US"/>
-        </w:rPr>
-        <w:t>a</w:t>
-      </w:r>
-      <w:proofErr w:type="gramEnd"/>
-      <w:r>
-        <w:rPr>
-          <w:lang w:val="en-US"/>
-        </w:rPr>
-        <w:t xml:space="preserve"> object of class </w:t>
+        <w:t xml:space="preserve">class. When this class is created, a object of class </w:t>
       </w:r>
       <w:proofErr w:type="spellStart"/>
       <w:r>
@@ -10030,21 +10506,7 @@
         <w:rPr>
           <w:lang w:val="en-US"/>
         </w:rPr>
-        <w:t xml:space="preserve">sends the </w:t>
-      </w:r>
-      <w:proofErr w:type="gramStart"/>
-      <w:r>
-        <w:rPr>
-          <w:lang w:val="en-US"/>
-        </w:rPr>
-        <w:t>request,</w:t>
-      </w:r>
-      <w:proofErr w:type="gramEnd"/>
-      <w:r>
-        <w:rPr>
-          <w:lang w:val="en-US"/>
-        </w:rPr>
-        <w:t xml:space="preserve"> it </w:t>
+        <w:t xml:space="preserve">sends the request, it </w:t>
       </w:r>
       <w:r>
         <w:rPr>
@@ -10126,27 +10588,39 @@
         </w:rPr>
         <w:t xml:space="preserve"> functionality is implemented by the function </w:t>
       </w:r>
-      <w:proofErr w:type="gramStart"/>
       <w:r>
         <w:rPr>
           <w:i/>
           <w:lang w:val="en-US"/>
         </w:rPr>
-        <w:t>execute(</w:t>
-      </w:r>
-      <w:proofErr w:type="gramEnd"/>
+        <w:t>execute()</w:t>
+      </w:r>
+      <w:r>
+        <w:rPr>
+          <w:lang w:val="en-US"/>
+        </w:rPr>
+        <w:t xml:space="preserve">. The </w:t>
+      </w:r>
+      <w:proofErr w:type="spellStart"/>
       <w:r>
         <w:rPr>
           <w:i/>
           <w:lang w:val="en-US"/>
         </w:rPr>
-        <w:t>)</w:t>
-      </w:r>
-      <w:r>
-        <w:rPr>
-          <w:lang w:val="en-US"/>
-        </w:rPr>
-        <w:t xml:space="preserve">. The </w:t>
+        <w:t>ClientRemoteService</w:t>
+      </w:r>
+      <w:proofErr w:type="spellEnd"/>
+      <w:r>
+        <w:rPr>
+          <w:lang w:val="en-US"/>
+        </w:rPr>
+        <w:t xml:space="preserve"> </w:t>
+      </w:r>
+      <w:r>
+        <w:rPr>
+          <w:lang w:val="en-US"/>
+        </w:rPr>
+        <w:t xml:space="preserve">can obtain the server reply with the function </w:t>
       </w:r>
       <w:proofErr w:type="spellStart"/>
       <w:r>
@@ -10154,52 +10628,22 @@
           <w:i/>
           <w:lang w:val="en-US"/>
         </w:rPr>
-        <w:t>ClientRemoteService</w:t>
+        <w:t>take</w:t>
+      </w:r>
+      <w:r>
+        <w:rPr>
+          <w:i/>
+          <w:lang w:val="en-US"/>
+        </w:rPr>
+        <w:t>Reply</w:t>
       </w:r>
       <w:proofErr w:type="spellEnd"/>
       <w:r>
         <w:rPr>
-          <w:lang w:val="en-US"/>
-        </w:rPr>
-        <w:t xml:space="preserve"> </w:t>
-      </w:r>
-      <w:r>
-        <w:rPr>
-          <w:lang w:val="en-US"/>
-        </w:rPr>
-        <w:t xml:space="preserve">can obtain the server reply with the function </w:t>
-      </w:r>
-      <w:proofErr w:type="spellStart"/>
-      <w:proofErr w:type="gramStart"/>
-      <w:r>
-        <w:rPr>
           <w:i/>
           <w:lang w:val="en-US"/>
         </w:rPr>
-        <w:t>take</w:t>
-      </w:r>
-      <w:r>
-        <w:rPr>
-          <w:i/>
-          <w:lang w:val="en-US"/>
-        </w:rPr>
-        <w:t>Reply</w:t>
-      </w:r>
-      <w:proofErr w:type="spellEnd"/>
-      <w:r>
-        <w:rPr>
-          <w:i/>
-          <w:lang w:val="en-US"/>
-        </w:rPr>
-        <w:t>(</w:t>
-      </w:r>
-      <w:proofErr w:type="gramEnd"/>
-      <w:r>
-        <w:rPr>
-          <w:i/>
-          <w:lang w:val="en-US"/>
-        </w:rPr>
-        <w:t>)</w:t>
+        <w:t>()</w:t>
       </w:r>
       <w:r>
         <w:rPr>
@@ -10541,19 +10985,11 @@
           <w:lang w:val="en-US"/>
         </w:rPr>
       </w:pPr>
-      <w:proofErr w:type="gramStart"/>
-      <w:r>
-        <w:rPr>
-          <w:lang w:val="en-US"/>
-        </w:rPr>
-        <w:t>timeout</w:t>
-      </w:r>
-      <w:proofErr w:type="gramEnd"/>
-      <w:r>
-        <w:rPr>
-          <w:lang w:val="en-US"/>
-        </w:rPr>
-        <w:t xml:space="preserve">: </w:t>
+      <w:r>
+        <w:rPr>
+          <w:lang w:val="en-US"/>
+        </w:rPr>
+        <w:t xml:space="preserve">timeout: </w:t>
       </w:r>
       <w:r>
         <w:rPr>
@@ -10574,7 +11010,6 @@
         </w:rPr>
       </w:pPr>
       <w:proofErr w:type="spellStart"/>
-      <w:proofErr w:type="gramStart"/>
       <w:r>
         <w:rPr>
           <w:lang w:val="en-US"/>
@@ -10582,7 +11017,6 @@
         <w:t>domainId</w:t>
       </w:r>
       <w:proofErr w:type="spellEnd"/>
-      <w:proofErr w:type="gramEnd"/>
       <w:r>
         <w:rPr>
           <w:lang w:val="en-US"/>
@@ -10733,14 +11167,14 @@
           <w:lang w:val="en-US"/>
         </w:rPr>
       </w:pPr>
-      <w:bookmarkStart w:id="13" w:name="_Toc329782681"/>
+      <w:bookmarkStart w:id="12" w:name="_Toc329782681"/>
       <w:r>
         <w:rPr>
           <w:lang w:val="en-US"/>
         </w:rPr>
         <w:t>Threading issues</w:t>
       </w:r>
-      <w:bookmarkEnd w:id="13"/>
+      <w:bookmarkEnd w:id="12"/>
     </w:p>
     <w:p>
       <w:pPr>
@@ -10815,7 +11249,7 @@
           <w:lang w:val="en-US"/>
         </w:rPr>
       </w:pPr>
-      <w:bookmarkStart w:id="14" w:name="_Toc329782682"/>
+      <w:bookmarkStart w:id="13" w:name="_Toc329782682"/>
       <w:r>
         <w:rPr>
           <w:lang w:val="en-US"/>
@@ -10829,7 +11263,7 @@
         </w:rPr>
         <w:t>ver</w:t>
       </w:r>
-      <w:bookmarkEnd w:id="14"/>
+      <w:bookmarkEnd w:id="13"/>
     </w:p>
     <w:p>
       <w:pPr>
@@ -10997,7 +11431,6 @@
         </w:rPr>
         <w:t xml:space="preserve">. </w:t>
       </w:r>
-      <w:proofErr w:type="gramStart"/>
       <w:r>
         <w:rPr>
           <w:i/>
@@ -11012,7 +11445,6 @@
         </w:rPr>
         <w:t>unction1RequestUtils</w:t>
       </w:r>
-      <w:proofErr w:type="gramEnd"/>
       <w:r>
         <w:rPr>
           <w:lang w:val="en-US"/>
@@ -11031,7 +11463,6 @@
         </w:rPr>
         <w:t xml:space="preserve">. </w:t>
       </w:r>
-      <w:proofErr w:type="gramStart"/>
       <w:r>
         <w:rPr>
           <w:i/>
@@ -11046,7 +11477,6 @@
         </w:rPr>
         <w:t>unction1ReplyUtils</w:t>
       </w:r>
-      <w:proofErr w:type="gramEnd"/>
       <w:r>
         <w:rPr>
           <w:lang w:val="en-US"/>
@@ -11193,21 +11623,7 @@
         <w:rPr>
           <w:lang w:val="en-US"/>
         </w:rPr>
-        <w:t xml:space="preserve"> that allows </w:t>
-      </w:r>
-      <w:proofErr w:type="gramStart"/>
-      <w:r>
-        <w:rPr>
-          <w:lang w:val="en-US"/>
-        </w:rPr>
-        <w:t>to listen</w:t>
-      </w:r>
-      <w:proofErr w:type="gramEnd"/>
-      <w:r>
-        <w:rPr>
-          <w:lang w:val="en-US"/>
-        </w:rPr>
-        <w:t xml:space="preserve"> a port for TCP connections with clients. </w:t>
+        <w:t xml:space="preserve"> that allows to listen a port for TCP connections with clients. </w:t>
       </w:r>
       <w:r>
         <w:rPr>
@@ -11222,14 +11638,12 @@
         </w:rPr>
         <w:t xml:space="preserve"> uses </w:t>
       </w:r>
-      <w:proofErr w:type="gramStart"/>
       <w:r>
         <w:rPr>
           <w:lang w:val="en-US"/>
         </w:rPr>
         <w:t>a</w:t>
       </w:r>
-      <w:proofErr w:type="gramEnd"/>
       <w:r>
         <w:rPr>
           <w:lang w:val="en-US"/>
@@ -11249,21 +11663,7 @@
         <w:rPr>
           <w:lang w:val="en-US"/>
         </w:rPr>
-        <w:t xml:space="preserve"> that uses the UDP discovery of DDS. Both proxies </w:t>
-      </w:r>
-      <w:proofErr w:type="gramStart"/>
-      <w:r>
-        <w:rPr>
-          <w:lang w:val="en-US"/>
-        </w:rPr>
-        <w:t>inherits</w:t>
-      </w:r>
-      <w:proofErr w:type="gramEnd"/>
-      <w:r>
-        <w:rPr>
-          <w:lang w:val="en-US"/>
-        </w:rPr>
-        <w:t xml:space="preserve"> from the class </w:t>
+        <w:t xml:space="preserve"> that uses the UDP discovery of DDS. Both proxies inherits from the class </w:t>
       </w:r>
       <w:r>
         <w:rPr>
@@ -11379,21 +11779,12 @@
         </w:rPr>
         <w:t xml:space="preserve">for each remote procedure. In the example the function will be </w:t>
       </w:r>
-      <w:proofErr w:type="gramStart"/>
       <w:r>
         <w:rPr>
           <w:i/>
           <w:lang w:val="en-US"/>
         </w:rPr>
-        <w:t>function1(</w:t>
-      </w:r>
-      <w:proofErr w:type="gramEnd"/>
-      <w:r>
-        <w:rPr>
-          <w:i/>
-          <w:lang w:val="en-US"/>
-        </w:rPr>
-        <w:t>)</w:t>
+        <w:t>function1()</w:t>
       </w:r>
       <w:r>
         <w:rPr>
@@ -11762,123 +12153,105 @@
         </w:rPr>
         <w:t xml:space="preserve">using the function </w:t>
       </w:r>
-      <w:proofErr w:type="gramStart"/>
       <w:r>
         <w:rPr>
           <w:i/>
           <w:lang w:val="en-US"/>
         </w:rPr>
-        <w:t>schedule(</w:t>
-      </w:r>
-      <w:proofErr w:type="gramEnd"/>
+        <w:t>schedule()</w:t>
+      </w:r>
+      <w:r>
+        <w:rPr>
+          <w:lang w:val="en-US"/>
+        </w:rPr>
+        <w:t xml:space="preserve">. </w:t>
+      </w:r>
+      <w:r>
+        <w:rPr>
+          <w:lang w:val="en-US"/>
+        </w:rPr>
+        <w:t>The</w:t>
+      </w:r>
+      <w:r>
+        <w:rPr>
+          <w:lang w:val="en-US"/>
+        </w:rPr>
+        <w:t xml:space="preserve"> </w:t>
+      </w:r>
       <w:r>
         <w:rPr>
           <w:i/>
           <w:lang w:val="en-US"/>
         </w:rPr>
-        <w:t>)</w:t>
-      </w:r>
-      <w:r>
-        <w:rPr>
-          <w:lang w:val="en-US"/>
-        </w:rPr>
-        <w:t xml:space="preserve">. </w:t>
-      </w:r>
-      <w:r>
-        <w:rPr>
-          <w:lang w:val="en-US"/>
-        </w:rPr>
-        <w:t>The</w:t>
-      </w:r>
-      <w:r>
-        <w:rPr>
+        <w:t>Server</w:t>
+      </w:r>
+      <w:r>
+        <w:rPr>
+          <w:i/>
+          <w:lang w:val="en-US"/>
+        </w:rPr>
+        <w:t>RemoteService</w:t>
+      </w:r>
+      <w:r>
+        <w:rPr>
+          <w:lang w:val="en-US"/>
+        </w:rPr>
+        <w:t xml:space="preserve"> object receives from the </w:t>
+      </w:r>
+      <w:r>
+        <w:rPr>
+          <w:i/>
+          <w:lang w:val="en-US"/>
+        </w:rPr>
+        <w:t>Example1</w:t>
+      </w:r>
+      <w:r>
+        <w:rPr>
+          <w:i/>
+          <w:lang w:val="en-US"/>
+        </w:rPr>
+        <w:t>Server</w:t>
+      </w:r>
+      <w:r>
+        <w:rPr>
+          <w:i/>
           <w:lang w:val="en-US"/>
         </w:rPr>
         <w:t xml:space="preserve"> </w:t>
       </w:r>
       <w:r>
         <w:rPr>
+          <w:lang w:val="en-US"/>
+        </w:rPr>
+        <w:t xml:space="preserve">object the </w:t>
+      </w:r>
+      <w:r>
+        <w:rPr>
+          <w:lang w:val="en-US"/>
+        </w:rPr>
+        <w:t>reply</w:t>
+      </w:r>
+      <w:r>
+        <w:rPr>
+          <w:lang w:val="en-US"/>
+        </w:rPr>
+        <w:t xml:space="preserve"> data that it has to send. This functionality is implemented by the function </w:t>
+      </w:r>
+      <w:proofErr w:type="spellStart"/>
+      <w:r>
+        <w:rPr>
           <w:i/>
           <w:lang w:val="en-US"/>
         </w:rPr>
-        <w:t>Server</w:t>
-      </w:r>
+        <w:t>sendReply</w:t>
+      </w:r>
+      <w:proofErr w:type="spellEnd"/>
       <w:r>
         <w:rPr>
           <w:i/>
           <w:lang w:val="en-US"/>
         </w:rPr>
-        <w:t>RemoteService</w:t>
-      </w:r>
-      <w:r>
-        <w:rPr>
-          <w:lang w:val="en-US"/>
-        </w:rPr>
-        <w:t xml:space="preserve"> object receives from the </w:t>
-      </w:r>
-      <w:r>
-        <w:rPr>
-          <w:i/>
-          <w:lang w:val="en-US"/>
-        </w:rPr>
-        <w:t>Example1</w:t>
-      </w:r>
-      <w:r>
-        <w:rPr>
-          <w:i/>
-          <w:lang w:val="en-US"/>
-        </w:rPr>
-        <w:t>Server</w:t>
-      </w:r>
-      <w:r>
-        <w:rPr>
-          <w:i/>
-          <w:lang w:val="en-US"/>
-        </w:rPr>
-        <w:t xml:space="preserve"> </w:t>
-      </w:r>
-      <w:r>
-        <w:rPr>
-          <w:lang w:val="en-US"/>
-        </w:rPr>
-        <w:t xml:space="preserve">object the </w:t>
-      </w:r>
-      <w:r>
-        <w:rPr>
-          <w:lang w:val="en-US"/>
-        </w:rPr>
-        <w:t>reply</w:t>
-      </w:r>
-      <w:r>
-        <w:rPr>
-          <w:lang w:val="en-US"/>
-        </w:rPr>
-        <w:t xml:space="preserve"> data that it has to send. This functionality is implemented by the function </w:t>
-      </w:r>
-      <w:proofErr w:type="spellStart"/>
-      <w:proofErr w:type="gramStart"/>
-      <w:r>
-        <w:rPr>
-          <w:i/>
-          <w:lang w:val="en-US"/>
-        </w:rPr>
-        <w:t>sendReply</w:t>
-      </w:r>
-      <w:proofErr w:type="spellEnd"/>
-      <w:r>
-        <w:rPr>
-          <w:i/>
-          <w:lang w:val="en-US"/>
-        </w:rPr>
-        <w:t>(</w:t>
-      </w:r>
-      <w:proofErr w:type="gramEnd"/>
-      <w:r>
-        <w:rPr>
-          <w:i/>
-          <w:lang w:val="en-US"/>
-        </w:rPr>
-        <w:t>)</w:t>
+        <w:t>()</w:t>
       </w:r>
       <w:r>
         <w:rPr>
@@ -12108,7 +12481,7 @@
           <w:lang w:val="en-US"/>
         </w:rPr>
       </w:pPr>
-      <w:bookmarkStart w:id="15" w:name="_Toc329782683"/>
+      <w:bookmarkStart w:id="14" w:name="_Toc329782683"/>
       <w:r>
         <w:rPr>
           <w:lang w:val="en-US"/>
@@ -12259,19 +12632,11 @@
           <w:lang w:val="en-US"/>
         </w:rPr>
       </w:pPr>
-      <w:proofErr w:type="gramStart"/>
-      <w:r>
-        <w:rPr>
-          <w:lang w:val="en-US"/>
-        </w:rPr>
-        <w:t>strategy</w:t>
-      </w:r>
-      <w:proofErr w:type="gramEnd"/>
-      <w:r>
-        <w:rPr>
-          <w:lang w:val="en-US"/>
-        </w:rPr>
-        <w:t>: This parameter sets the strategy that server will use when a new request arrived.</w:t>
+      <w:r>
+        <w:rPr>
+          <w:lang w:val="en-US"/>
+        </w:rPr>
+        <w:t>strategy: This parameter sets the strategy that server will use when a new request arrived.</w:t>
       </w:r>
     </w:p>
     <w:p>
@@ -12286,7 +12651,6 @@
         </w:rPr>
       </w:pPr>
       <w:proofErr w:type="spellStart"/>
-      <w:proofErr w:type="gramStart"/>
       <w:r>
         <w:rPr>
           <w:lang w:val="en-US"/>
@@ -12294,7 +12658,6 @@
         <w:t>domainId</w:t>
       </w:r>
       <w:proofErr w:type="spellEnd"/>
-      <w:proofErr w:type="gramEnd"/>
       <w:r>
         <w:rPr>
           <w:lang w:val="en-US"/>
@@ -12407,7 +12770,7 @@
         </w:rPr>
         <w:t>Portability</w:t>
       </w:r>
-      <w:bookmarkEnd w:id="15"/>
+      <w:bookmarkEnd w:id="14"/>
     </w:p>
     <w:p>
       <w:pPr>
@@ -12433,21 +12796,7 @@
         <w:rPr>
           <w:lang w:val="en-US"/>
         </w:rPr>
-        <w:t xml:space="preserve">, conditions, and semaphores), threads. It is necessary </w:t>
-      </w:r>
-      <w:proofErr w:type="gramStart"/>
-      <w:r>
-        <w:rPr>
-          <w:lang w:val="en-US"/>
-        </w:rPr>
-        <w:t>a</w:t>
-      </w:r>
-      <w:proofErr w:type="gramEnd"/>
-      <w:r>
-        <w:rPr>
-          <w:lang w:val="en-US"/>
-        </w:rPr>
-        <w:t xml:space="preserve"> external library that implements this functionalities in all supported operation systems. There are several possibilities:</w:t>
+        <w:t>, conditions, and semaphores), threads. It is necessary a external library that implements this functionalities in all supported operation systems. There are several possibilities:</w:t>
       </w:r>
     </w:p>
     <w:p>
@@ -12629,72 +12978,72 @@
           <w:lang w:val="en-US"/>
         </w:rPr>
       </w:pPr>
-      <w:bookmarkStart w:id="16" w:name="_Toc329782684"/>
+      <w:bookmarkStart w:id="15" w:name="_Toc329782684"/>
       <w:r>
         <w:rPr>
           <w:lang w:val="en-US"/>
         </w:rPr>
         <w:t>Behavior model</w:t>
+      </w:r>
+      <w:bookmarkEnd w:id="15"/>
+    </w:p>
+    <w:p>
+      <w:pPr>
+        <w:rPr>
+          <w:lang w:val="en-US"/>
+        </w:rPr>
+      </w:pPr>
+      <w:r>
+        <w:rPr>
+          <w:lang w:val="en-US"/>
+        </w:rPr>
+        <w:t xml:space="preserve">In this section is shown some </w:t>
+      </w:r>
+      <w:r>
+        <w:rPr>
+          <w:lang w:val="en-US"/>
+        </w:rPr>
+        <w:t>functionality</w:t>
+      </w:r>
+      <w:r>
+        <w:rPr>
+          <w:lang w:val="en-US"/>
+        </w:rPr>
+        <w:t xml:space="preserve"> from sequence diagrams.</w:t>
+      </w:r>
+    </w:p>
+    <w:p>
+      <w:pPr>
+        <w:pStyle w:val="Ttulo2"/>
+        <w:rPr>
+          <w:lang w:val="en-US"/>
+        </w:rPr>
+      </w:pPr>
+      <w:bookmarkStart w:id="16" w:name="_Toc329782685"/>
+      <w:r>
+        <w:rPr>
+          <w:lang w:val="en-US"/>
+        </w:rPr>
+        <w:lastRenderedPageBreak/>
+        <w:t>Client</w:t>
       </w:r>
       <w:bookmarkEnd w:id="16"/>
     </w:p>
     <w:p>
       <w:pPr>
-        <w:rPr>
-          <w:lang w:val="en-US"/>
-        </w:rPr>
-      </w:pPr>
-      <w:r>
-        <w:rPr>
-          <w:lang w:val="en-US"/>
-        </w:rPr>
-        <w:t xml:space="preserve">In this section is shown some </w:t>
-      </w:r>
-      <w:r>
-        <w:rPr>
-          <w:lang w:val="en-US"/>
-        </w:rPr>
-        <w:t>functionality</w:t>
-      </w:r>
-      <w:r>
-        <w:rPr>
-          <w:lang w:val="en-US"/>
-        </w:rPr>
-        <w:t xml:space="preserve"> from sequence diagrams.</w:t>
-      </w:r>
-    </w:p>
-    <w:p>
-      <w:pPr>
-        <w:pStyle w:val="Ttulo2"/>
-        <w:rPr>
-          <w:lang w:val="en-US"/>
-        </w:rPr>
-      </w:pPr>
-      <w:bookmarkStart w:id="17" w:name="_Toc329782685"/>
-      <w:r>
-        <w:rPr>
-          <w:lang w:val="en-US"/>
-        </w:rPr>
-        <w:lastRenderedPageBreak/>
-        <w:t>Client</w:t>
+        <w:pStyle w:val="Ttulo3"/>
+        <w:rPr>
+          <w:lang w:val="en-US"/>
+        </w:rPr>
+      </w:pPr>
+      <w:bookmarkStart w:id="17" w:name="_Toc329782686"/>
+      <w:r>
+        <w:rPr>
+          <w:lang w:val="en-US"/>
+        </w:rPr>
+        <w:t>Client initialization</w:t>
       </w:r>
       <w:bookmarkEnd w:id="17"/>
-    </w:p>
-    <w:p>
-      <w:pPr>
-        <w:pStyle w:val="Ttulo3"/>
-        <w:rPr>
-          <w:lang w:val="en-US"/>
-        </w:rPr>
-      </w:pPr>
-      <w:bookmarkStart w:id="18" w:name="_Toc329782686"/>
-      <w:r>
-        <w:rPr>
-          <w:lang w:val="en-US"/>
-        </w:rPr>
-        <w:t>Client initialization</w:t>
-      </w:r>
-      <w:bookmarkEnd w:id="18"/>
     </w:p>
     <w:p>
       <w:r>
@@ -12907,7 +13256,7 @@
           <w:lang w:val="en-US"/>
         </w:rPr>
       </w:pPr>
-      <w:bookmarkStart w:id="19" w:name="_Toc329782687"/>
+      <w:bookmarkStart w:id="18" w:name="_Toc329782687"/>
       <w:r>
         <w:rPr>
           <w:lang w:val="en-US"/>
@@ -12915,7 +13264,7 @@
         <w:lastRenderedPageBreak/>
         <w:t>Server</w:t>
       </w:r>
-      <w:bookmarkEnd w:id="19"/>
+      <w:bookmarkEnd w:id="18"/>
     </w:p>
     <w:p>
       <w:pPr>
@@ -12924,14 +13273,14 @@
           <w:lang w:val="en-US"/>
         </w:rPr>
       </w:pPr>
-      <w:bookmarkStart w:id="20" w:name="_Toc329782688"/>
+      <w:bookmarkStart w:id="19" w:name="_Toc329782688"/>
       <w:r>
         <w:rPr>
           <w:lang w:val="en-US"/>
         </w:rPr>
         <w:t>Server initialization</w:t>
       </w:r>
-      <w:bookmarkEnd w:id="20"/>
+      <w:bookmarkEnd w:id="19"/>
     </w:p>
     <w:p>
       <w:pPr>
@@ -13071,14 +13420,14 @@
           <w:lang w:val="en-US"/>
         </w:rPr>
       </w:pPr>
-      <w:bookmarkStart w:id="21" w:name="_Toc329782689"/>
+      <w:bookmarkStart w:id="20" w:name="_Toc329782689"/>
       <w:r>
         <w:rPr>
           <w:lang w:val="en-US"/>
         </w:rPr>
         <w:t>Unit test design</w:t>
       </w:r>
-      <w:bookmarkEnd w:id="21"/>
+      <w:bookmarkEnd w:id="20"/>
     </w:p>
     <w:p>
       <w:pPr>
@@ -13087,14 +13436,14 @@
           <w:lang w:val="en-US"/>
         </w:rPr>
       </w:pPr>
-      <w:bookmarkStart w:id="22" w:name="_Toc329782690"/>
+      <w:bookmarkStart w:id="21" w:name="_Toc329782690"/>
       <w:r>
         <w:rPr>
           <w:lang w:val="en-US"/>
         </w:rPr>
         <w:t>External Tool design</w:t>
       </w:r>
-      <w:bookmarkEnd w:id="22"/>
+      <w:bookmarkEnd w:id="21"/>
     </w:p>
     <w:p>
       <w:pPr>
@@ -13156,10 +13505,10 @@
             <v:path o:extrusionok="f" gradientshapeok="t" o:connecttype="rect"/>
             <o:lock v:ext="edit" aspectratio="t"/>
           </v:shapetype>
-          <v:shape id="_x0000_i1034" type="#_x0000_t75" style="width:424.4pt;height:196.75pt" o:ole="">
+          <v:shape id="_x0000_i1035" type="#_x0000_t75" style="width:424.4pt;height:196.75pt" o:ole="">
             <v:imagedata r:id="rId27" o:title=""/>
           </v:shape>
-          <o:OLEObject Type="Embed" ProgID="Visio.Drawing.11" ShapeID="_x0000_i1034" DrawAspect="Content" ObjectID="_1411291291" r:id="rId28"/>
+          <o:OLEObject Type="Embed" ProgID="Visio.Drawing.11" ShapeID="_x0000_i1035" DrawAspect="Content" ObjectID="_1411390451" r:id="rId28"/>
         </w:object>
       </w:r>
     </w:p>
@@ -13173,21 +13522,7 @@
         <w:rPr>
           <w:lang w:val="en-US"/>
         </w:rPr>
-        <w:t xml:space="preserve">The </w:t>
-      </w:r>
-      <w:proofErr w:type="gramStart"/>
-      <w:r>
-        <w:rPr>
-          <w:lang w:val="en-US"/>
-        </w:rPr>
-        <w:t>tool,</w:t>
-      </w:r>
-      <w:proofErr w:type="gramEnd"/>
-      <w:r>
-        <w:rPr>
-          <w:lang w:val="en-US"/>
-        </w:rPr>
-        <w:t xml:space="preserve"> then will use the DDS Framework utils to generate Request and Anwser</w:t>
+        <w:t>The tool, then will use the DDS Framework utils to generate Request and Anwser</w:t>
       </w:r>
       <w:r>
         <w:rPr>
@@ -13222,7 +13557,7 @@
           <w:lang w:val="en-US"/>
         </w:rPr>
       </w:pPr>
-      <w:bookmarkStart w:id="23" w:name="_Toc329782691"/>
+      <w:bookmarkStart w:id="22" w:name="_Toc329782691"/>
       <w:r>
         <w:rPr>
           <w:lang w:val="en-US"/>
@@ -13230,7 +13565,7 @@
         <w:lastRenderedPageBreak/>
         <w:t>IDL Parser</w:t>
       </w:r>
-      <w:bookmarkEnd w:id="23"/>
+      <w:bookmarkEnd w:id="22"/>
     </w:p>
     <w:p>
       <w:pPr>
@@ -13256,33 +13591,11 @@
           <w:lang w:val="en-US"/>
         </w:rPr>
       </w:pPr>
-      <w:proofErr w:type="spellStart"/>
-      <w:r>
-        <w:rPr>
-          <w:lang w:val="en-US"/>
-        </w:rPr>
-        <w:t>JavaCC</w:t>
-      </w:r>
-      <w:proofErr w:type="spellEnd"/>
-      <w:r>
-        <w:rPr>
-          <w:lang w:val="en-US"/>
-        </w:rPr>
-        <w:t xml:space="preserve"> and </w:t>
-      </w:r>
-      <w:proofErr w:type="spellStart"/>
-      <w:r>
-        <w:rPr>
-          <w:lang w:val="en-US"/>
-        </w:rPr>
-        <w:t>JJTree</w:t>
-      </w:r>
-      <w:proofErr w:type="spellEnd"/>
-      <w:r>
-        <w:rPr>
-          <w:lang w:val="en-US"/>
-        </w:rPr>
-        <w:t xml:space="preserve"> </w:t>
+      <w:r>
+        <w:rPr>
+          <w:lang w:val="en-US"/>
+        </w:rPr>
+        <w:t xml:space="preserve">JavaCC and JJTree </w:t>
       </w:r>
     </w:p>
     <w:p>
@@ -13309,19 +13622,11 @@
           <w:lang w:val="en-US"/>
         </w:rPr>
       </w:pPr>
-      <w:proofErr w:type="spellStart"/>
-      <w:r>
-        <w:rPr>
-          <w:lang w:val="en-US"/>
-        </w:rPr>
-        <w:t>JavaCC</w:t>
-      </w:r>
-      <w:proofErr w:type="spellEnd"/>
-      <w:r>
-        <w:rPr>
-          <w:lang w:val="en-US"/>
-        </w:rPr>
-        <w:t xml:space="preserve"> seems to use simpler grammar and the generated parser are more readable and easier to modify if required. </w:t>
+      <w:r>
+        <w:rPr>
+          <w:lang w:val="en-US"/>
+        </w:rPr>
+        <w:t xml:space="preserve">JavaCC seems to use simpler grammar and the generated parser are more readable and easier to modify if required. </w:t>
       </w:r>
     </w:p>
     <w:p>
@@ -13334,21 +13639,7 @@
         <w:rPr>
           <w:lang w:val="en-US"/>
         </w:rPr>
-        <w:t xml:space="preserve">Antlrv3 seems to be harder to learn but also should be more powerful, providing tree walkers for tree transformations and grammar integrated with </w:t>
-      </w:r>
-      <w:proofErr w:type="spellStart"/>
-      <w:r>
-        <w:rPr>
-          <w:lang w:val="en-US"/>
-        </w:rPr>
-        <w:t>StringTemplates</w:t>
-      </w:r>
-      <w:proofErr w:type="spellEnd"/>
-      <w:r>
-        <w:rPr>
-          <w:lang w:val="en-US"/>
-        </w:rPr>
-        <w:t>, the chosen tool for code and IDL generation.</w:t>
+        <w:t>Antlrv3 seems to be harder to learn but also should be more powerful, providing tree walkers for tree transformations and grammar integrated with StringTemplates, the chosen tool for code and IDL generation.</w:t>
       </w:r>
     </w:p>
     <w:p>
@@ -13361,21 +13652,7 @@
         <w:rPr>
           <w:lang w:val="en-US"/>
         </w:rPr>
-        <w:t xml:space="preserve">Finally, we have decided to use </w:t>
-      </w:r>
-      <w:proofErr w:type="spellStart"/>
-      <w:r>
-        <w:rPr>
-          <w:lang w:val="en-US"/>
-        </w:rPr>
-        <w:t>JavaCC</w:t>
-      </w:r>
-      <w:proofErr w:type="spellEnd"/>
-      <w:r>
-        <w:rPr>
-          <w:lang w:val="en-US"/>
-        </w:rPr>
-        <w:t xml:space="preserve"> for its less time to market and also because it would be easier for other people to maintain the project if necessary. </w:t>
+        <w:t xml:space="preserve">Finally, we have decided to use JavaCC for its less time to market and also because it would be easier for other people to maintain the project if necessary. </w:t>
       </w:r>
     </w:p>
     <w:p>
@@ -13401,21 +13678,7 @@
         <w:rPr>
           <w:lang w:val="en-US"/>
         </w:rPr>
-        <w:t xml:space="preserve">One interesting option of </w:t>
-      </w:r>
-      <w:proofErr w:type="spellStart"/>
-      <w:r>
-        <w:rPr>
-          <w:lang w:val="en-US"/>
-        </w:rPr>
-        <w:t>JavaCC</w:t>
-      </w:r>
-      <w:proofErr w:type="spellEnd"/>
-      <w:r>
-        <w:rPr>
-          <w:lang w:val="en-US"/>
-        </w:rPr>
-        <w:t xml:space="preserve"> is that it can generate a tree whose nodes implement the visitor pattern, making easier to write different visitors that will traverse the tree generating different things from the same information. </w:t>
+        <w:t xml:space="preserve">One interesting option of JavaCC is that it can generate a tree whose nodes implement the visitor pattern, making easier to write different visitors that will traverse the tree generating different things from the same information. </w:t>
       </w:r>
     </w:p>
     <w:p>
@@ -13431,12 +13694,127 @@
         </w:rPr>
         <w:t xml:space="preserve"> </w:t>
       </w:r>
-      <w:bookmarkStart w:id="24" w:name="_Toc329782692"/>
+      <w:bookmarkStart w:id="23" w:name="_Toc329782692"/>
       <w:r>
         <w:rPr>
           <w:lang w:val="en-US"/>
         </w:rPr>
         <w:t>Code Generation</w:t>
+      </w:r>
+      <w:bookmarkEnd w:id="23"/>
+    </w:p>
+    <w:p>
+      <w:pPr>
+        <w:rPr>
+          <w:lang w:val="en-US"/>
+        </w:rPr>
+      </w:pPr>
+      <w:r>
+        <w:rPr>
+          <w:lang w:val="en-US"/>
+        </w:rPr>
+        <w:t xml:space="preserve">StringTemplates is the tool for generating the C++ Code for Server and Client sides. </w:t>
+      </w:r>
+    </w:p>
+    <w:p>
+      <w:pPr>
+        <w:rPr>
+          <w:lang w:val="en-US"/>
+        </w:rPr>
+      </w:pPr>
+      <w:r>
+        <w:rPr>
+          <w:lang w:val="en-US"/>
+        </w:rPr>
+        <w:t>For each interface found in the idl specification</w:t>
+      </w:r>
+      <w:r>
+        <w:rPr>
+          <w:lang w:val="en-US"/>
+        </w:rPr>
+        <w:t xml:space="preserve"> </w:t>
+      </w:r>
+      <w:r>
+        <w:rPr>
+          <w:lang w:val="en-US"/>
+        </w:rPr>
+        <w:t>a client proxy  class (InterfaceNameProxy)</w:t>
+      </w:r>
+      <w:r>
+        <w:rPr>
+          <w:lang w:val="en-US"/>
+        </w:rPr>
+        <w:t xml:space="preserve"> a server</w:t>
+      </w:r>
+      <w:r>
+        <w:rPr>
+          <w:lang w:val="en-US"/>
+        </w:rPr>
+        <w:t xml:space="preserve"> skeleton (InterfaceNameSkeleton) and an</w:t>
+      </w:r>
+      <w:r>
+        <w:rPr>
+          <w:lang w:val="en-US"/>
+        </w:rPr>
+        <w:t xml:space="preserve"> Implementation class </w:t>
+      </w:r>
+      <w:r>
+        <w:rPr>
+          <w:lang w:val="en-US"/>
+        </w:rPr>
+        <w:t>(</w:t>
+      </w:r>
+      <w:r>
+        <w:rPr>
+          <w:lang w:val="en-US"/>
+        </w:rPr>
+        <w:t xml:space="preserve">InterfaceNameServerImpl) </w:t>
+      </w:r>
+      <w:r>
+        <w:rPr>
+          <w:lang w:val="en-US"/>
+        </w:rPr>
+        <w:t>which has only empty functions to be filled with the server behaviour</w:t>
+      </w:r>
+      <w:r>
+        <w:rPr>
+          <w:lang w:val="en-US"/>
+        </w:rPr>
+        <w:t xml:space="preserve"> are generated. </w:t>
+      </w:r>
+    </w:p>
+    <w:p>
+      <w:pPr>
+        <w:rPr>
+          <w:lang w:val="en-US"/>
+        </w:rPr>
+      </w:pPr>
+      <w:r>
+        <w:rPr>
+          <w:lang w:val="en-US"/>
+        </w:rPr>
+        <w:t>The tool, in its current version, will ignore inherited interfaces.</w:t>
+      </w:r>
+    </w:p>
+    <w:p>
+      <w:pPr>
+        <w:pStyle w:val="Ttulo2"/>
+        <w:rPr>
+          <w:lang w:val="en-US"/>
+        </w:rPr>
+      </w:pPr>
+      <w:r>
+        <w:rPr>
+          <w:lang w:val="en-US"/>
+        </w:rPr>
+        <w:t xml:space="preserve"> </w:t>
+      </w:r>
+      <w:bookmarkStart w:id="24" w:name="_Toc329782693"/>
+      <w:r>
+        <w:rPr>
+          <w:lang w:val="en-US"/>
+        </w:rPr>
+        <w:t>Types Generation</w:t>
       </w:r>
       <w:bookmarkEnd w:id="24"/>
     </w:p>
@@ -13446,220 +13824,17 @@
           <w:lang w:val="en-US"/>
         </w:rPr>
       </w:pPr>
-      <w:proofErr w:type="spellStart"/>
-      <w:r>
-        <w:rPr>
-          <w:lang w:val="en-US"/>
-        </w:rPr>
-        <w:t>StringTemplates</w:t>
-      </w:r>
-      <w:proofErr w:type="spellEnd"/>
-      <w:r>
-        <w:rPr>
-          <w:lang w:val="en-US"/>
-        </w:rPr>
-        <w:t xml:space="preserve"> is the tool for generating the C++ Code for Server and Client sides. </w:t>
-      </w:r>
-    </w:p>
-    <w:p>
-      <w:pPr>
-        <w:rPr>
-          <w:lang w:val="en-US"/>
-        </w:rPr>
-      </w:pPr>
-      <w:r>
-        <w:rPr>
-          <w:lang w:val="en-US"/>
-        </w:rPr>
-        <w:t xml:space="preserve">For each interface found in the </w:t>
-      </w:r>
-      <w:proofErr w:type="spellStart"/>
-      <w:r>
-        <w:rPr>
-          <w:lang w:val="en-US"/>
-        </w:rPr>
-        <w:t>idl</w:t>
-      </w:r>
-      <w:proofErr w:type="spellEnd"/>
-      <w:r>
-        <w:rPr>
-          <w:lang w:val="en-US"/>
-        </w:rPr>
-        <w:t xml:space="preserve"> specification</w:t>
-      </w:r>
-      <w:r>
-        <w:rPr>
-          <w:lang w:val="en-US"/>
-        </w:rPr>
-        <w:t xml:space="preserve"> </w:t>
-      </w:r>
-      <w:r>
-        <w:rPr>
-          <w:lang w:val="en-US"/>
-        </w:rPr>
-        <w:t xml:space="preserve">a client </w:t>
-      </w:r>
-      <w:proofErr w:type="gramStart"/>
-      <w:r>
-        <w:rPr>
-          <w:lang w:val="en-US"/>
-        </w:rPr>
-        <w:t>proxy  class</w:t>
-      </w:r>
-      <w:proofErr w:type="gramEnd"/>
-      <w:r>
-        <w:rPr>
-          <w:lang w:val="en-US"/>
-        </w:rPr>
-        <w:t xml:space="preserve"> (</w:t>
-      </w:r>
-      <w:proofErr w:type="spellStart"/>
-      <w:r>
-        <w:rPr>
-          <w:lang w:val="en-US"/>
-        </w:rPr>
-        <w:t>InterfaceNameProxy</w:t>
-      </w:r>
-      <w:proofErr w:type="spellEnd"/>
-      <w:r>
-        <w:rPr>
-          <w:lang w:val="en-US"/>
-        </w:rPr>
-        <w:t>)</w:t>
-      </w:r>
-      <w:r>
-        <w:rPr>
-          <w:lang w:val="en-US"/>
-        </w:rPr>
-        <w:t xml:space="preserve"> a server</w:t>
-      </w:r>
-      <w:r>
-        <w:rPr>
-          <w:lang w:val="en-US"/>
-        </w:rPr>
-        <w:t xml:space="preserve"> skeleton (</w:t>
-      </w:r>
-      <w:proofErr w:type="spellStart"/>
-      <w:r>
-        <w:rPr>
-          <w:lang w:val="en-US"/>
-        </w:rPr>
-        <w:t>InterfaceNameSkeleton</w:t>
-      </w:r>
-      <w:proofErr w:type="spellEnd"/>
-      <w:r>
-        <w:rPr>
-          <w:lang w:val="en-US"/>
-        </w:rPr>
-        <w:t>) and an</w:t>
-      </w:r>
-      <w:r>
-        <w:rPr>
-          <w:lang w:val="en-US"/>
-        </w:rPr>
-        <w:t xml:space="preserve"> Implementation class </w:t>
-      </w:r>
-      <w:r>
-        <w:rPr>
-          <w:lang w:val="en-US"/>
-        </w:rPr>
-        <w:t>(</w:t>
-      </w:r>
-      <w:proofErr w:type="spellStart"/>
-      <w:r>
-        <w:rPr>
-          <w:lang w:val="en-US"/>
-        </w:rPr>
-        <w:t>InterfaceNameServerImpl</w:t>
-      </w:r>
-      <w:proofErr w:type="spellEnd"/>
-      <w:r>
-        <w:rPr>
-          <w:lang w:val="en-US"/>
-        </w:rPr>
-        <w:t xml:space="preserve">) </w:t>
-      </w:r>
-      <w:r>
-        <w:rPr>
-          <w:lang w:val="en-US"/>
-        </w:rPr>
-        <w:t xml:space="preserve">which has only empty functions to be filled with the server </w:t>
-      </w:r>
-      <w:proofErr w:type="spellStart"/>
-      <w:r>
-        <w:rPr>
-          <w:lang w:val="en-US"/>
-        </w:rPr>
-        <w:t>behaviour</w:t>
-      </w:r>
-      <w:proofErr w:type="spellEnd"/>
-      <w:r>
-        <w:rPr>
-          <w:lang w:val="en-US"/>
-        </w:rPr>
-        <w:t xml:space="preserve"> are generated. </w:t>
-      </w:r>
-    </w:p>
-    <w:p>
-      <w:pPr>
-        <w:rPr>
-          <w:lang w:val="en-US"/>
-        </w:rPr>
-      </w:pPr>
-      <w:r>
-        <w:rPr>
-          <w:lang w:val="en-US"/>
-        </w:rPr>
-        <w:t>The tool, in its current version, will ignore inherited interfaces.</w:t>
-      </w:r>
-    </w:p>
-    <w:p>
-      <w:pPr>
-        <w:pStyle w:val="Ttulo2"/>
-        <w:rPr>
-          <w:lang w:val="en-US"/>
-        </w:rPr>
-      </w:pPr>
-      <w:r>
-        <w:rPr>
-          <w:lang w:val="en-US"/>
-        </w:rPr>
-        <w:t xml:space="preserve"> </w:t>
-      </w:r>
-      <w:bookmarkStart w:id="25" w:name="_Toc329782693"/>
-      <w:r>
-        <w:rPr>
-          <w:lang w:val="en-US"/>
-        </w:rPr>
-        <w:t>Types Generation</w:t>
-      </w:r>
-      <w:bookmarkEnd w:id="25"/>
-    </w:p>
-    <w:p>
-      <w:pPr>
-        <w:rPr>
-          <w:lang w:val="en-US"/>
-        </w:rPr>
-      </w:pPr>
       <w:r>
         <w:rPr>
           <w:lang w:val="en-US"/>
         </w:rPr>
         <w:t xml:space="preserve">For each method two </w:t>
       </w:r>
-      <w:proofErr w:type="spellStart"/>
-      <w:r>
-        <w:rPr>
-          <w:lang w:val="en-US"/>
-        </w:rPr>
-        <w:t>idl</w:t>
-      </w:r>
-      <w:proofErr w:type="spellEnd"/>
-      <w:r>
-        <w:rPr>
-          <w:lang w:val="en-US"/>
-        </w:rPr>
-        <w:t xml:space="preserve"> files</w:t>
+      <w:r>
+        <w:rPr>
+          <w:lang w:val="en-US"/>
+        </w:rPr>
+        <w:t>idl files</w:t>
       </w:r>
       <w:r>
         <w:rPr>
@@ -13671,21 +13846,7 @@
         <w:rPr>
           <w:lang w:val="en-US"/>
         </w:rPr>
-        <w:t xml:space="preserve">, also using </w:t>
-      </w:r>
-      <w:proofErr w:type="spellStart"/>
-      <w:r>
-        <w:rPr>
-          <w:lang w:val="en-US"/>
-        </w:rPr>
-        <w:t>StringTemplates</w:t>
-      </w:r>
-      <w:proofErr w:type="spellEnd"/>
-      <w:r>
-        <w:rPr>
-          <w:lang w:val="en-US"/>
-        </w:rPr>
-        <w:t xml:space="preserve"> tool</w:t>
+        <w:t>, also using StringTemplates tool</w:t>
       </w:r>
       <w:r>
         <w:rPr>
@@ -13721,35 +13882,7 @@
         <w:rPr>
           <w:lang w:val="en-US"/>
         </w:rPr>
-        <w:t xml:space="preserve">: a </w:t>
-      </w:r>
-      <w:proofErr w:type="spellStart"/>
-      <w:r>
-        <w:rPr>
-          <w:lang w:val="en-US"/>
-        </w:rPr>
-        <w:t>struct</w:t>
-      </w:r>
-      <w:proofErr w:type="spellEnd"/>
-      <w:r>
-        <w:rPr>
-          <w:lang w:val="en-US"/>
-        </w:rPr>
-        <w:t xml:space="preserve"> whose members are all in and </w:t>
-      </w:r>
-      <w:proofErr w:type="spellStart"/>
-      <w:r>
-        <w:rPr>
-          <w:lang w:val="en-US"/>
-        </w:rPr>
-        <w:t>inout</w:t>
-      </w:r>
-      <w:proofErr w:type="spellEnd"/>
-      <w:r>
-        <w:rPr>
-          <w:lang w:val="en-US"/>
-        </w:rPr>
-        <w:t xml:space="preserve"> parameters of the method. </w:t>
+        <w:t xml:space="preserve">: a struct whose members are all in and inout parameters of the method. </w:t>
       </w:r>
     </w:p>
     <w:p>
@@ -13779,35 +13912,7 @@
         <w:rPr>
           <w:lang w:val="en-US"/>
         </w:rPr>
-        <w:t xml:space="preserve">: a </w:t>
-      </w:r>
-      <w:proofErr w:type="spellStart"/>
-      <w:r>
-        <w:rPr>
-          <w:lang w:val="en-US"/>
-        </w:rPr>
-        <w:t>struct</w:t>
-      </w:r>
-      <w:proofErr w:type="spellEnd"/>
-      <w:r>
-        <w:rPr>
-          <w:lang w:val="en-US"/>
-        </w:rPr>
-        <w:t xml:space="preserve"> whose members are all out and </w:t>
-      </w:r>
-      <w:proofErr w:type="spellStart"/>
-      <w:r>
-        <w:rPr>
-          <w:lang w:val="en-US"/>
-        </w:rPr>
-        <w:t>inout</w:t>
-      </w:r>
-      <w:proofErr w:type="spellEnd"/>
-      <w:r>
-        <w:rPr>
-          <w:lang w:val="en-US"/>
-        </w:rPr>
-        <w:t xml:space="preserve"> parameters of the method.</w:t>
+        <w:t>: a struct whose members are all out and inout parameters of the method.</w:t>
       </w:r>
     </w:p>
     <w:p>
@@ -13881,21 +13986,7 @@
         <w:rPr>
           <w:lang w:val="en-US"/>
         </w:rPr>
-        <w:t xml:space="preserve">The </w:t>
-      </w:r>
-      <w:proofErr w:type="spellStart"/>
-      <w:r>
-        <w:rPr>
-          <w:lang w:val="en-US"/>
-        </w:rPr>
-        <w:t>idl</w:t>
-      </w:r>
-      <w:proofErr w:type="spellEnd"/>
-      <w:r>
-        <w:rPr>
-          <w:lang w:val="en-US"/>
-        </w:rPr>
-        <w:t xml:space="preserve"> files will then</w:t>
+        <w:t>The idl files will then</w:t>
       </w:r>
       <w:r>
         <w:rPr>
@@ -13907,29 +13998,7 @@
         <w:rPr>
           <w:lang w:val="en-US"/>
         </w:rPr>
-        <w:t xml:space="preserve"> processed by DDS Framework generation tool (</w:t>
-      </w:r>
-      <w:proofErr w:type="spellStart"/>
-      <w:r>
-        <w:rPr>
-          <w:lang w:val="en-US"/>
-        </w:rPr>
-        <w:t>ddsgen</w:t>
-      </w:r>
-      <w:proofErr w:type="spellEnd"/>
-      <w:proofErr w:type="gramStart"/>
-      <w:r>
-        <w:rPr>
-          <w:lang w:val="en-US"/>
-        </w:rPr>
-        <w:t>) .</w:t>
-      </w:r>
-      <w:proofErr w:type="gramEnd"/>
-      <w:r>
-        <w:rPr>
-          <w:lang w:val="en-US"/>
-        </w:rPr>
-        <w:t xml:space="preserve"> </w:t>
+        <w:t xml:space="preserve"> processed by DDS Framework generation tool (ddsgen) . </w:t>
       </w:r>
     </w:p>
     <w:p>
@@ -16108,6 +16177,119 @@
     </w:lvl>
   </w:abstractNum>
   <w:abstractNum w:abstractNumId="29">
+    <w:nsid w:val="61F420DF"/>
+    <w:multiLevelType w:val="hybridMultilevel"/>
+    <w:tmpl w:val="908838C6"/>
+    <w:lvl w:ilvl="0" w:tplc="0C0A0001">
+      <w:start w:val="1"/>
+      <w:numFmt w:val="bullet"/>
+      <w:lvlText w:val=""/>
+      <w:lvlJc w:val="left"/>
+      <w:pPr>
+        <w:ind w:left="720" w:hanging="360"/>
+      </w:pPr>
+      <w:rPr>
+        <w:rFonts w:ascii="Symbol" w:hAnsi="Symbol" w:hint="default"/>
+      </w:rPr>
+    </w:lvl>
+    <w:lvl w:ilvl="1" w:tplc="0C0A0003" w:tentative="1">
+      <w:start w:val="1"/>
+      <w:numFmt w:val="bullet"/>
+      <w:lvlText w:val="o"/>
+      <w:lvlJc w:val="left"/>
+      <w:pPr>
+        <w:ind w:left="1440" w:hanging="360"/>
+      </w:pPr>
+      <w:rPr>
+        <w:rFonts w:ascii="Courier New" w:hAnsi="Courier New" w:cs="Courier New" w:hint="default"/>
+      </w:rPr>
+    </w:lvl>
+    <w:lvl w:ilvl="2" w:tplc="0C0A0005" w:tentative="1">
+      <w:start w:val="1"/>
+      <w:numFmt w:val="bullet"/>
+      <w:lvlText w:val=""/>
+      <w:lvlJc w:val="left"/>
+      <w:pPr>
+        <w:ind w:left="2160" w:hanging="360"/>
+      </w:pPr>
+      <w:rPr>
+        <w:rFonts w:ascii="Wingdings" w:hAnsi="Wingdings" w:hint="default"/>
+      </w:rPr>
+    </w:lvl>
+    <w:lvl w:ilvl="3" w:tplc="0C0A0001" w:tentative="1">
+      <w:start w:val="1"/>
+      <w:numFmt w:val="bullet"/>
+      <w:lvlText w:val=""/>
+      <w:lvlJc w:val="left"/>
+      <w:pPr>
+        <w:ind w:left="2880" w:hanging="360"/>
+      </w:pPr>
+      <w:rPr>
+        <w:rFonts w:ascii="Symbol" w:hAnsi="Symbol" w:hint="default"/>
+      </w:rPr>
+    </w:lvl>
+    <w:lvl w:ilvl="4" w:tplc="0C0A0003" w:tentative="1">
+      <w:start w:val="1"/>
+      <w:numFmt w:val="bullet"/>
+      <w:lvlText w:val="o"/>
+      <w:lvlJc w:val="left"/>
+      <w:pPr>
+        <w:ind w:left="3600" w:hanging="360"/>
+      </w:pPr>
+      <w:rPr>
+        <w:rFonts w:ascii="Courier New" w:hAnsi="Courier New" w:cs="Courier New" w:hint="default"/>
+      </w:rPr>
+    </w:lvl>
+    <w:lvl w:ilvl="5" w:tplc="0C0A0005" w:tentative="1">
+      <w:start w:val="1"/>
+      <w:numFmt w:val="bullet"/>
+      <w:lvlText w:val=""/>
+      <w:lvlJc w:val="left"/>
+      <w:pPr>
+        <w:ind w:left="4320" w:hanging="360"/>
+      </w:pPr>
+      <w:rPr>
+        <w:rFonts w:ascii="Wingdings" w:hAnsi="Wingdings" w:hint="default"/>
+      </w:rPr>
+    </w:lvl>
+    <w:lvl w:ilvl="6" w:tplc="0C0A0001" w:tentative="1">
+      <w:start w:val="1"/>
+      <w:numFmt w:val="bullet"/>
+      <w:lvlText w:val=""/>
+      <w:lvlJc w:val="left"/>
+      <w:pPr>
+        <w:ind w:left="5040" w:hanging="360"/>
+      </w:pPr>
+      <w:rPr>
+        <w:rFonts w:ascii="Symbol" w:hAnsi="Symbol" w:hint="default"/>
+      </w:rPr>
+    </w:lvl>
+    <w:lvl w:ilvl="7" w:tplc="0C0A0003" w:tentative="1">
+      <w:start w:val="1"/>
+      <w:numFmt w:val="bullet"/>
+      <w:lvlText w:val="o"/>
+      <w:lvlJc w:val="left"/>
+      <w:pPr>
+        <w:ind w:left="5760" w:hanging="360"/>
+      </w:pPr>
+      <w:rPr>
+        <w:rFonts w:ascii="Courier New" w:hAnsi="Courier New" w:cs="Courier New" w:hint="default"/>
+      </w:rPr>
+    </w:lvl>
+    <w:lvl w:ilvl="8" w:tplc="0C0A0005" w:tentative="1">
+      <w:start w:val="1"/>
+      <w:numFmt w:val="bullet"/>
+      <w:lvlText w:val=""/>
+      <w:lvlJc w:val="left"/>
+      <w:pPr>
+        <w:ind w:left="6480" w:hanging="360"/>
+      </w:pPr>
+      <w:rPr>
+        <w:rFonts w:ascii="Wingdings" w:hAnsi="Wingdings" w:hint="default"/>
+      </w:rPr>
+    </w:lvl>
+  </w:abstractNum>
+  <w:abstractNum w:abstractNumId="30">
     <w:nsid w:val="62912195"/>
     <w:multiLevelType w:val="hybridMultilevel"/>
     <w:tmpl w:val="1C30A38E"/>
@@ -16220,7 +16402,7 @@
       </w:rPr>
     </w:lvl>
   </w:abstractNum>
-  <w:abstractNum w:abstractNumId="30">
+  <w:abstractNum w:abstractNumId="31">
     <w:nsid w:val="62BE596B"/>
     <w:multiLevelType w:val="multilevel"/>
     <w:tmpl w:val="0C0A001F"/>
@@ -16306,7 +16488,7 @@
       </w:pPr>
     </w:lvl>
   </w:abstractNum>
-  <w:abstractNum w:abstractNumId="31">
+  <w:abstractNum w:abstractNumId="32">
     <w:nsid w:val="6BD21B51"/>
     <w:multiLevelType w:val="multilevel"/>
     <w:tmpl w:val="0C0A001D"/>
@@ -16392,7 +16574,7 @@
       </w:pPr>
     </w:lvl>
   </w:abstractNum>
-  <w:abstractNum w:abstractNumId="32">
+  <w:abstractNum w:abstractNumId="33">
     <w:nsid w:val="6EE463BE"/>
     <w:multiLevelType w:val="hybridMultilevel"/>
     <w:tmpl w:val="6212CF2C"/>
@@ -16505,7 +16687,7 @@
       </w:rPr>
     </w:lvl>
   </w:abstractNum>
-  <w:abstractNum w:abstractNumId="33">
+  <w:abstractNum w:abstractNumId="34">
     <w:nsid w:val="748553D3"/>
     <w:multiLevelType w:val="hybridMultilevel"/>
     <w:tmpl w:val="345288A0"/>
@@ -16618,7 +16800,7 @@
       </w:rPr>
     </w:lvl>
   </w:abstractNum>
-  <w:abstractNum w:abstractNumId="34">
+  <w:abstractNum w:abstractNumId="35">
     <w:nsid w:val="765D129E"/>
     <w:multiLevelType w:val="hybridMultilevel"/>
     <w:tmpl w:val="DAD6EF1A"/>
@@ -16804,10 +16986,10 @@
     <w:abstractNumId w:val="15"/>
   </w:num>
   <w:num w:numId="22">
-    <w:abstractNumId w:val="30"/>
+    <w:abstractNumId w:val="31"/>
   </w:num>
   <w:num w:numId="23">
-    <w:abstractNumId w:val="31"/>
+    <w:abstractNumId w:val="32"/>
   </w:num>
   <w:num w:numId="24">
     <w:abstractNumId w:val="13"/>
@@ -16903,7 +17085,7 @@
     </w:lvlOverride>
   </w:num>
   <w:num w:numId="28">
-    <w:abstractNumId w:val="33"/>
+    <w:abstractNumId w:val="34"/>
   </w:num>
   <w:num w:numId="29">
     <w:abstractNumId w:val="28"/>
@@ -16921,7 +17103,7 @@
     <w:abstractNumId w:val="10"/>
   </w:num>
   <w:num w:numId="34">
-    <w:abstractNumId w:val="34"/>
+    <w:abstractNumId w:val="35"/>
   </w:num>
   <w:num w:numId="35">
     <w:abstractNumId w:val="26"/>
@@ -16933,7 +17115,7 @@
     <w:abstractNumId w:val="21"/>
   </w:num>
   <w:num w:numId="38">
-    <w:abstractNumId w:val="29"/>
+    <w:abstractNumId w:val="30"/>
   </w:num>
   <w:num w:numId="39">
     <w:abstractNumId w:val="19"/>
@@ -16942,7 +17124,10 @@
     <w:abstractNumId w:val="12"/>
   </w:num>
   <w:num w:numId="41">
-    <w:abstractNumId w:val="32"/>
+    <w:abstractNumId w:val="33"/>
+  </w:num>
+  <w:num w:numId="42">
+    <w:abstractNumId w:val="29"/>
   </w:num>
 </w:numbering>
 </file>
@@ -16988,6 +17173,7 @@
     <w:lsdException w:name="Title" w:semiHidden="0" w:uiPriority="10" w:unhideWhenUsed="0" w:qFormat="1"/>
     <w:lsdException w:name="Default Paragraph Font" w:uiPriority="1"/>
     <w:lsdException w:name="Subtitle" w:semiHidden="0" w:uiPriority="11" w:unhideWhenUsed="0" w:qFormat="1"/>
+    <w:lsdException w:name="Hyperlink" w:uiPriority="0"/>
     <w:lsdException w:name="Strong" w:semiHidden="0" w:uiPriority="22" w:unhideWhenUsed="0" w:qFormat="1"/>
     <w:lsdException w:name="Emphasis" w:semiHidden="0" w:uiPriority="20" w:unhideWhenUsed="0" w:qFormat="1"/>
     <w:lsdException w:name="Table Grid" w:semiHidden="0" w:uiPriority="59" w:unhideWhenUsed="0"/>
@@ -17481,7 +17667,6 @@
   <w:style w:type="character" w:styleId="Hipervnculo">
     <w:name w:val="Hyperlink"/>
     <w:basedOn w:val="Fuentedeprrafopredeter"/>
-    <w:uiPriority w:val="99"/>
     <w:unhideWhenUsed/>
     <w:rsid w:val="00657931"/>
     <w:rPr>
@@ -17775,6 +17960,36 @@
     <w:semiHidden/>
     <w:rsid w:val="00DB503B"/>
   </w:style>
+  <w:style w:type="paragraph" w:customStyle="1" w:styleId="DocumentInfoTableCell">
+    <w:name w:val="Document Info TableCell"/>
+    <w:basedOn w:val="Normal"/>
+    <w:rsid w:val="009559F2"/>
+    <w:pPr>
+      <w:spacing w:before="60" w:after="60" w:line="240" w:lineRule="auto"/>
+      <w:jc w:val="both"/>
+    </w:pPr>
+    <w:rPr>
+      <w:rFonts w:ascii="Arial" w:eastAsia="Times New Roman" w:hAnsi="Arial" w:cs="Times New Roman"/>
+      <w:sz w:val="18"/>
+      <w:szCs w:val="24"/>
+      <w:lang w:val="en-GB" w:eastAsia="es-ES"/>
+    </w:rPr>
+  </w:style>
+  <w:style w:type="paragraph" w:customStyle="1" w:styleId="ReferenceHeader">
+    <w:name w:val="Reference Header"/>
+    <w:basedOn w:val="Normal"/>
+    <w:next w:val="Normal"/>
+    <w:rsid w:val="009559F2"/>
+    <w:pPr>
+      <w:spacing w:before="60" w:after="60" w:line="240" w:lineRule="auto"/>
+    </w:pPr>
+    <w:rPr>
+      <w:rFonts w:ascii="Arial" w:eastAsia="Times New Roman" w:hAnsi="Arial" w:cs="Times New Roman"/>
+      <w:sz w:val="18"/>
+      <w:szCs w:val="24"/>
+      <w:lang w:val="en-GB" w:eastAsia="es-ES"/>
+    </w:rPr>
+  </w:style>
 </w:styles>
 </file>
 
@@ -18066,7 +18281,7 @@
 </file>
 
 <file path=customXml/itemProps1.xml><?xml version="1.0" encoding="utf-8"?>
-<ds:datastoreItem xmlns:ds="http://schemas.openxmlformats.org/officeDocument/2006/customXml" ds:itemID="{40A578F8-C01B-4F7F-9D1F-5CBA3AB6650A}">
+<ds:datastoreItem xmlns:ds="http://schemas.openxmlformats.org/officeDocument/2006/customXml" ds:itemID="{ADE526C2-1E8C-4EDB-B7F0-29ABA087A3E8}">
   <ds:schemaRefs>
     <ds:schemaRef ds:uri="http://schemas.openxmlformats.org/officeDocument/2006/bibliography"/>
   </ds:schemaRefs>

</xml_diff>